<commit_message>
adds documentation comments to Assignment_5.java file. adds source code and oputput screenshot on Assignment 5- 6-CSD_3464_1 Fall 2023.docx
</commit_message>
<xml_diff>
--- a/Java_Assignments/Assignment5_6_2023F_1/src/Assignment 5- 6-CSD_3464_1 Fall 2023.docx
+++ b/Java_Assignments/Assignment5_6_2023F_1/src/Assignment 5- 6-CSD_3464_1 Fall 2023.docx
@@ -190,9 +190,7 @@
               <w:spacing w:after="480"/>
               <w:jc w:val="center"/>
               <w:rPr>
-                <w:i/>
-                <w:sz w:val="28"/>
-                <w:szCs w:val="28"/>
+                <w:rFonts w:ascii="Segoe UI" w:hAnsi="Segoe UI" w:cs="Segoe UI"/>
               </w:rPr>
             </w:pPr>
             <w:r>
@@ -213,14 +211,12 @@
               <w:spacing w:after="480"/>
               <w:jc w:val="center"/>
               <w:rPr>
-                <w:i/>
-                <w:sz w:val="28"/>
-                <w:szCs w:val="28"/>
+                <w:rFonts w:ascii="Segoe UI" w:hAnsi="Segoe UI" w:cs="Segoe UI"/>
               </w:rPr>
             </w:pPr>
             <w:r>
               <w:rPr>
-                <w:rFonts w:eastAsia="Times New Roman"/>
+                <w:rFonts w:ascii="Segoe UI" w:eastAsia="Times New Roman" w:hAnsi="Segoe UI" w:cs="Segoe UI"/>
                 <w:lang w:val="es-CO"/>
               </w:rPr>
               <w:t>c0895239</w:t>
@@ -236,16 +232,12 @@
               <w:spacing w:after="480"/>
               <w:jc w:val="center"/>
               <w:rPr>
-                <w:i/>
-                <w:sz w:val="28"/>
-                <w:szCs w:val="28"/>
+                <w:rFonts w:ascii="Segoe UI" w:hAnsi="Segoe UI" w:cs="Segoe UI"/>
               </w:rPr>
             </w:pPr>
             <w:r>
               <w:rPr>
-                <w:i/>
-                <w:sz w:val="28"/>
-                <w:szCs w:val="28"/>
+                <w:rFonts w:ascii="Segoe UI" w:hAnsi="Segoe UI" w:cs="Segoe UI"/>
               </w:rPr>
               <w:t>1</w:t>
             </w:r>
@@ -265,9 +257,7 @@
               <w:spacing w:after="480"/>
               <w:jc w:val="center"/>
               <w:rPr>
-                <w:i/>
-                <w:sz w:val="28"/>
-                <w:szCs w:val="28"/>
+                <w:rFonts w:ascii="Segoe UI" w:hAnsi="Segoe UI" w:cs="Segoe UI"/>
               </w:rPr>
             </w:pPr>
             <w:r>
@@ -297,14 +287,12 @@
               <w:spacing w:after="480"/>
               <w:jc w:val="center"/>
               <w:rPr>
-                <w:i/>
-                <w:sz w:val="28"/>
-                <w:szCs w:val="28"/>
+                <w:rFonts w:ascii="Segoe UI" w:hAnsi="Segoe UI" w:cs="Segoe UI"/>
               </w:rPr>
             </w:pPr>
             <w:r>
               <w:rPr>
-                <w:rFonts w:eastAsia="Times New Roman"/>
+                <w:rFonts w:ascii="Segoe UI" w:eastAsia="Times New Roman" w:hAnsi="Segoe UI" w:cs="Segoe UI"/>
                 <w:lang w:val="en-US"/>
               </w:rPr>
               <w:t>c0895400</w:t>
@@ -320,16 +308,12 @@
               <w:spacing w:after="480"/>
               <w:jc w:val="center"/>
               <w:rPr>
-                <w:i/>
-                <w:sz w:val="28"/>
-                <w:szCs w:val="28"/>
+                <w:rFonts w:ascii="Segoe UI" w:hAnsi="Segoe UI" w:cs="Segoe UI"/>
               </w:rPr>
             </w:pPr>
             <w:r>
               <w:rPr>
-                <w:i/>
-                <w:sz w:val="28"/>
-                <w:szCs w:val="28"/>
+                <w:rFonts w:ascii="Segoe UI" w:hAnsi="Segoe UI" w:cs="Segoe UI"/>
               </w:rPr>
               <w:t>1</w:t>
             </w:r>
@@ -349,9 +333,7 @@
               <w:spacing w:after="480"/>
               <w:jc w:val="center"/>
               <w:rPr>
-                <w:i/>
-                <w:sz w:val="28"/>
-                <w:szCs w:val="28"/>
+                <w:rFonts w:ascii="Segoe UI" w:hAnsi="Segoe UI" w:cs="Segoe UI"/>
               </w:rPr>
             </w:pPr>
             <w:r>
@@ -372,14 +354,12 @@
               <w:spacing w:after="480"/>
               <w:jc w:val="center"/>
               <w:rPr>
-                <w:i/>
-                <w:sz w:val="28"/>
-                <w:szCs w:val="28"/>
+                <w:rFonts w:ascii="Segoe UI" w:hAnsi="Segoe UI" w:cs="Segoe UI"/>
               </w:rPr>
             </w:pPr>
             <w:r>
               <w:rPr>
-                <w:rFonts w:eastAsia="Times New Roman"/>
+                <w:rFonts w:ascii="Segoe UI" w:eastAsia="Times New Roman" w:hAnsi="Segoe UI" w:cs="Segoe UI"/>
                 <w:lang w:val="es-CO"/>
               </w:rPr>
               <w:t>c0893262</w:t>
@@ -395,16 +375,12 @@
               <w:spacing w:after="480"/>
               <w:jc w:val="center"/>
               <w:rPr>
-                <w:i/>
-                <w:sz w:val="28"/>
-                <w:szCs w:val="28"/>
+                <w:rFonts w:ascii="Segoe UI" w:hAnsi="Segoe UI" w:cs="Segoe UI"/>
               </w:rPr>
             </w:pPr>
             <w:r>
               <w:rPr>
-                <w:i/>
-                <w:sz w:val="28"/>
-                <w:szCs w:val="28"/>
+                <w:rFonts w:ascii="Segoe UI" w:hAnsi="Segoe UI" w:cs="Segoe UI"/>
               </w:rPr>
               <w:t>1</w:t>
             </w:r>
@@ -424,9 +400,7 @@
               <w:spacing w:after="480"/>
               <w:jc w:val="center"/>
               <w:rPr>
-                <w:i/>
-                <w:sz w:val="28"/>
-                <w:szCs w:val="28"/>
+                <w:rFonts w:ascii="Segoe UI" w:hAnsi="Segoe UI" w:cs="Segoe UI"/>
               </w:rPr>
             </w:pPr>
             <w:r>
@@ -434,14 +408,7 @@
                 <w:rFonts w:ascii="Segoe UI" w:hAnsi="Segoe UI" w:cs="Segoe UI"/>
                 <w:color w:val="1F2328"/>
               </w:rPr>
-              <w:t>Paul Jordan</w:t>
-            </w:r>
-            <w:r>
-              <w:rPr>
-                <w:rFonts w:ascii="Segoe UI" w:hAnsi="Segoe UI" w:cs="Segoe UI"/>
-                <w:color w:val="1F2328"/>
-              </w:rPr>
-              <w:t xml:space="preserve"> Untalan</w:t>
+              <w:t>Paul Jordan Untalan</w:t>
             </w:r>
           </w:p>
         </w:tc>
@@ -454,14 +421,12 @@
               <w:spacing w:after="480"/>
               <w:jc w:val="center"/>
               <w:rPr>
-                <w:i/>
-                <w:sz w:val="28"/>
-                <w:szCs w:val="28"/>
+                <w:rFonts w:ascii="Segoe UI" w:hAnsi="Segoe UI" w:cs="Segoe UI"/>
               </w:rPr>
             </w:pPr>
             <w:r>
               <w:rPr>
-                <w:rFonts w:eastAsia="Times New Roman"/>
+                <w:rFonts w:ascii="Segoe UI" w:eastAsia="Times New Roman" w:hAnsi="Segoe UI" w:cs="Segoe UI"/>
                 <w:lang w:val="es-CO"/>
               </w:rPr>
               <w:t>c0899319</w:t>
@@ -477,16 +442,12 @@
               <w:spacing w:after="480"/>
               <w:jc w:val="center"/>
               <w:rPr>
-                <w:i/>
-                <w:sz w:val="28"/>
-                <w:szCs w:val="28"/>
+                <w:rFonts w:ascii="Segoe UI" w:hAnsi="Segoe UI" w:cs="Segoe UI"/>
               </w:rPr>
             </w:pPr>
             <w:r>
               <w:rPr>
-                <w:i/>
-                <w:sz w:val="28"/>
-                <w:szCs w:val="28"/>
+                <w:rFonts w:ascii="Segoe UI" w:hAnsi="Segoe UI" w:cs="Segoe UI"/>
               </w:rPr>
               <w:t>1</w:t>
             </w:r>
@@ -681,77 +642,6 @@
     </w:p>
     <w:p>
       <w:pPr>
-        <w:rPr>
-          <w:rFonts w:ascii="Courier New" w:hAnsi="Courier New" w:cs="Courier New"/>
-          <w:sz w:val="26"/>
-          <w:szCs w:val="26"/>
-        </w:rPr>
-      </w:pPr>
-    </w:p>
-    <w:p>
-      <w:pPr>
-        <w:rPr>
-          <w:rFonts w:ascii="Courier New" w:hAnsi="Courier New" w:cs="Courier New"/>
-          <w:sz w:val="26"/>
-          <w:szCs w:val="26"/>
-        </w:rPr>
-      </w:pPr>
-    </w:p>
-    <w:p>
-      <w:pPr>
-        <w:rPr>
-          <w:rFonts w:ascii="Courier New" w:hAnsi="Courier New" w:cs="Courier New"/>
-          <w:sz w:val="26"/>
-          <w:szCs w:val="26"/>
-        </w:rPr>
-      </w:pPr>
-    </w:p>
-    <w:p>
-      <w:pPr>
-        <w:rPr>
-          <w:rFonts w:ascii="Courier New" w:hAnsi="Courier New" w:cs="Courier New"/>
-          <w:sz w:val="26"/>
-          <w:szCs w:val="26"/>
-        </w:rPr>
-      </w:pPr>
-    </w:p>
-    <w:p>
-      <w:pPr>
-        <w:rPr>
-          <w:rFonts w:ascii="Courier New" w:hAnsi="Courier New" w:cs="Courier New"/>
-          <w:sz w:val="26"/>
-          <w:szCs w:val="26"/>
-        </w:rPr>
-      </w:pPr>
-    </w:p>
-    <w:p>
-      <w:pPr>
-        <w:rPr>
-          <w:sz w:val="26"/>
-          <w:szCs w:val="26"/>
-        </w:rPr>
-      </w:pPr>
-    </w:p>
-    <w:p>
-      <w:pPr>
-        <w:rPr>
-          <w:sz w:val="26"/>
-          <w:szCs w:val="26"/>
-        </w:rPr>
-      </w:pPr>
-    </w:p>
-    <w:p>
-      <w:pPr>
-        <w:rPr>
-          <w:rFonts w:ascii="Courier New" w:hAnsi="Courier New" w:cs="Courier New"/>
-          <w:sz w:val="26"/>
-          <w:szCs w:val="26"/>
-        </w:rPr>
-      </w:pPr>
-    </w:p>
-    <w:p>
-      <w:pPr>
-        <w:pStyle w:val="ListParagraph"/>
         <w:rPr>
           <w:rFonts w:ascii="Courier New" w:hAnsi="Courier New" w:cs="Courier New"/>
           <w:sz w:val="26"/>
@@ -834,6 +724,7 @@
                 <w:b/>
                 <w:sz w:val="28"/>
               </w:rPr>
+              <w:lastRenderedPageBreak/>
               <w:t xml:space="preserve">Assignment </w:t>
             </w:r>
             <w:r>
@@ -1263,14 +1154,3003 @@
           <w:rFonts w:ascii="Roboto" w:hAnsi="Roboto" w:cs="Times New Roman"/>
           <w:lang w:val="en-US"/>
         </w:rPr>
-        <w:t>keep count of the number of times heads is facing up and the number of times tails is facing up, and display those values after the loop finishes.</w:t>
-      </w:r>
-    </w:p>
-    <w:p>
-      <w:pPr>
-        <w:rPr>
-          <w:sz w:val="22"/>
-          <w:szCs w:val="22"/>
+        <w:t xml:space="preserve">keep count of the number of times heads is facing up and the number of times tails is facing </w:t>
+      </w:r>
+      <w:proofErr w:type="gramStart"/>
+      <w:r>
+        <w:rPr>
+          <w:rFonts w:ascii="Roboto" w:hAnsi="Roboto" w:cs="Times New Roman"/>
+          <w:lang w:val="en-US"/>
+        </w:rPr>
+        <w:t>up, and</w:t>
+      </w:r>
+      <w:proofErr w:type="gramEnd"/>
+      <w:r>
+        <w:rPr>
+          <w:rFonts w:ascii="Roboto" w:hAnsi="Roboto" w:cs="Times New Roman"/>
+          <w:lang w:val="en-US"/>
+        </w:rPr>
+        <w:t xml:space="preserve"> display those values after the loop finishes.</w:t>
+      </w:r>
+    </w:p>
+    <w:p>
+      <w:pPr>
+        <w:autoSpaceDE w:val="0"/>
+        <w:autoSpaceDN w:val="0"/>
+        <w:adjustRightInd w:val="0"/>
+        <w:rPr>
+          <w:rFonts w:ascii="Roboto" w:hAnsi="Roboto" w:cs="Times New Roman"/>
+          <w:lang w:val="en-US"/>
+        </w:rPr>
+      </w:pPr>
+    </w:p>
+    <w:p>
+      <w:pPr>
+        <w:rPr>
+          <w:rFonts w:ascii="Roboto" w:hAnsi="Roboto"/>
+          <w:b/>
+          <w:bCs/>
+          <w:color w:val="030303"/>
+          <w:sz w:val="28"/>
+          <w:szCs w:val="28"/>
+          <w:shd w:val="clear" w:color="auto" w:fill="F9F9F9"/>
+        </w:rPr>
+      </w:pPr>
+      <w:r>
+        <w:rPr>
+          <w:rFonts w:ascii="Roboto" w:hAnsi="Roboto"/>
+          <w:b/>
+          <w:bCs/>
+          <w:color w:val="030303"/>
+          <w:sz w:val="28"/>
+          <w:szCs w:val="28"/>
+          <w:highlight w:val="yellow"/>
+          <w:shd w:val="clear" w:color="auto" w:fill="F9F9F9"/>
+        </w:rPr>
+        <w:t>Source Code:</w:t>
+      </w:r>
+    </w:p>
+    <w:p>
+      <w:pPr>
+        <w:autoSpaceDE w:val="0"/>
+        <w:autoSpaceDN w:val="0"/>
+        <w:adjustRightInd w:val="0"/>
+        <w:rPr>
+          <w:rFonts w:ascii="Roboto" w:hAnsi="Roboto" w:cs="Times New Roman"/>
+          <w:lang w:val="en-US"/>
+        </w:rPr>
+      </w:pPr>
+    </w:p>
+    <w:p>
+      <w:pPr>
+        <w:autoSpaceDE w:val="0"/>
+        <w:autoSpaceDN w:val="0"/>
+        <w:adjustRightInd w:val="0"/>
+        <w:rPr>
+          <w:rFonts w:ascii="Consolas" w:hAnsi="Consolas" w:cs="Times New Roman"/>
+          <w:sz w:val="20"/>
+          <w:szCs w:val="20"/>
+          <w:lang w:val="en-US"/>
+        </w:rPr>
+      </w:pPr>
+      <w:r>
+        <w:rPr>
+          <w:rFonts w:ascii="Consolas" w:hAnsi="Consolas" w:cs="Times New Roman"/>
+          <w:sz w:val="20"/>
+          <w:szCs w:val="20"/>
+          <w:lang w:val="en-US"/>
+        </w:rPr>
+        <w:t xml:space="preserve">package </w:t>
+      </w:r>
+      <w:proofErr w:type="spellStart"/>
+      <w:proofErr w:type="gramStart"/>
+      <w:r>
+        <w:rPr>
+          <w:rFonts w:ascii="Consolas" w:hAnsi="Consolas" w:cs="Times New Roman"/>
+          <w:sz w:val="20"/>
+          <w:szCs w:val="20"/>
+          <w:lang w:val="en-US"/>
+        </w:rPr>
+        <w:t>com.lcit</w:t>
+      </w:r>
+      <w:proofErr w:type="gramEnd"/>
+      <w:r>
+        <w:rPr>
+          <w:rFonts w:ascii="Consolas" w:hAnsi="Consolas" w:cs="Times New Roman"/>
+          <w:sz w:val="20"/>
+          <w:szCs w:val="20"/>
+          <w:lang w:val="en-US"/>
+        </w:rPr>
+        <w:t>.assignments</w:t>
+      </w:r>
+      <w:proofErr w:type="spellEnd"/>
+      <w:r>
+        <w:rPr>
+          <w:rFonts w:ascii="Consolas" w:hAnsi="Consolas" w:cs="Times New Roman"/>
+          <w:sz w:val="20"/>
+          <w:szCs w:val="20"/>
+          <w:lang w:val="en-US"/>
+        </w:rPr>
+        <w:t>;</w:t>
+      </w:r>
+    </w:p>
+    <w:p>
+      <w:pPr>
+        <w:autoSpaceDE w:val="0"/>
+        <w:autoSpaceDN w:val="0"/>
+        <w:adjustRightInd w:val="0"/>
+        <w:rPr>
+          <w:rFonts w:ascii="Consolas" w:hAnsi="Consolas" w:cs="Times New Roman"/>
+          <w:sz w:val="20"/>
+          <w:szCs w:val="20"/>
+          <w:lang w:val="en-US"/>
+        </w:rPr>
+      </w:pPr>
+    </w:p>
+    <w:p>
+      <w:pPr>
+        <w:autoSpaceDE w:val="0"/>
+        <w:autoSpaceDN w:val="0"/>
+        <w:adjustRightInd w:val="0"/>
+        <w:rPr>
+          <w:rFonts w:ascii="Consolas" w:hAnsi="Consolas" w:cs="Times New Roman"/>
+          <w:sz w:val="20"/>
+          <w:szCs w:val="20"/>
+          <w:lang w:val="en-US"/>
+        </w:rPr>
+      </w:pPr>
+      <w:r>
+        <w:rPr>
+          <w:rFonts w:ascii="Consolas" w:hAnsi="Consolas" w:cs="Times New Roman"/>
+          <w:sz w:val="20"/>
+          <w:szCs w:val="20"/>
+          <w:lang w:val="en-US"/>
+        </w:rPr>
+        <w:t xml:space="preserve">import </w:t>
+      </w:r>
+      <w:proofErr w:type="spellStart"/>
+      <w:proofErr w:type="gramStart"/>
+      <w:r>
+        <w:rPr>
+          <w:rFonts w:ascii="Consolas" w:hAnsi="Consolas" w:cs="Times New Roman"/>
+          <w:sz w:val="20"/>
+          <w:szCs w:val="20"/>
+          <w:lang w:val="en-US"/>
+        </w:rPr>
+        <w:t>java.util</w:t>
+      </w:r>
+      <w:proofErr w:type="gramEnd"/>
+      <w:r>
+        <w:rPr>
+          <w:rFonts w:ascii="Consolas" w:hAnsi="Consolas" w:cs="Times New Roman"/>
+          <w:sz w:val="20"/>
+          <w:szCs w:val="20"/>
+          <w:lang w:val="en-US"/>
+        </w:rPr>
+        <w:t>.Random</w:t>
+      </w:r>
+      <w:proofErr w:type="spellEnd"/>
+      <w:r>
+        <w:rPr>
+          <w:rFonts w:ascii="Consolas" w:hAnsi="Consolas" w:cs="Times New Roman"/>
+          <w:sz w:val="20"/>
+          <w:szCs w:val="20"/>
+          <w:lang w:val="en-US"/>
+        </w:rPr>
+        <w:t>;</w:t>
+      </w:r>
+    </w:p>
+    <w:p>
+      <w:pPr>
+        <w:autoSpaceDE w:val="0"/>
+        <w:autoSpaceDN w:val="0"/>
+        <w:adjustRightInd w:val="0"/>
+        <w:rPr>
+          <w:rFonts w:ascii="Consolas" w:hAnsi="Consolas" w:cs="Times New Roman"/>
+          <w:sz w:val="20"/>
+          <w:szCs w:val="20"/>
+          <w:lang w:val="en-US"/>
+        </w:rPr>
+      </w:pPr>
+    </w:p>
+    <w:p>
+      <w:pPr>
+        <w:autoSpaceDE w:val="0"/>
+        <w:autoSpaceDN w:val="0"/>
+        <w:adjustRightInd w:val="0"/>
+        <w:rPr>
+          <w:rFonts w:ascii="Consolas" w:hAnsi="Consolas" w:cs="Times New Roman"/>
+          <w:sz w:val="20"/>
+          <w:szCs w:val="20"/>
+          <w:lang w:val="en-US"/>
+        </w:rPr>
+      </w:pPr>
+      <w:r>
+        <w:rPr>
+          <w:rFonts w:ascii="Consolas" w:hAnsi="Consolas" w:cs="Times New Roman"/>
+          <w:sz w:val="20"/>
+          <w:szCs w:val="20"/>
+          <w:lang w:val="en-US"/>
+        </w:rPr>
+        <w:t>/**</w:t>
+      </w:r>
+    </w:p>
+    <w:p>
+      <w:pPr>
+        <w:autoSpaceDE w:val="0"/>
+        <w:autoSpaceDN w:val="0"/>
+        <w:adjustRightInd w:val="0"/>
+        <w:rPr>
+          <w:rFonts w:ascii="Consolas" w:hAnsi="Consolas" w:cs="Times New Roman"/>
+          <w:sz w:val="20"/>
+          <w:szCs w:val="20"/>
+          <w:lang w:val="en-US"/>
+        </w:rPr>
+      </w:pPr>
+      <w:r>
+        <w:rPr>
+          <w:rFonts w:ascii="Consolas" w:hAnsi="Consolas" w:cs="Times New Roman"/>
+          <w:sz w:val="20"/>
+          <w:szCs w:val="20"/>
+          <w:lang w:val="en-US"/>
+        </w:rPr>
+        <w:t xml:space="preserve"> * This program </w:t>
+      </w:r>
+      <w:proofErr w:type="gramStart"/>
+      <w:r>
+        <w:rPr>
+          <w:rFonts w:ascii="Consolas" w:hAnsi="Consolas" w:cs="Times New Roman"/>
+          <w:sz w:val="20"/>
+          <w:szCs w:val="20"/>
+          <w:lang w:val="en-US"/>
+        </w:rPr>
+        <w:t>consist</w:t>
+      </w:r>
+      <w:proofErr w:type="gramEnd"/>
+      <w:r>
+        <w:rPr>
+          <w:rFonts w:ascii="Consolas" w:hAnsi="Consolas" w:cs="Times New Roman"/>
+          <w:sz w:val="20"/>
+          <w:szCs w:val="20"/>
+          <w:lang w:val="en-US"/>
+        </w:rPr>
+        <w:t xml:space="preserve"> of two classes, one of them is the Coin class. This</w:t>
+      </w:r>
+    </w:p>
+    <w:p>
+      <w:pPr>
+        <w:autoSpaceDE w:val="0"/>
+        <w:autoSpaceDN w:val="0"/>
+        <w:adjustRightInd w:val="0"/>
+        <w:rPr>
+          <w:rFonts w:ascii="Consolas" w:hAnsi="Consolas" w:cs="Times New Roman"/>
+          <w:sz w:val="20"/>
+          <w:szCs w:val="20"/>
+          <w:lang w:val="en-US"/>
+        </w:rPr>
+      </w:pPr>
+      <w:r>
+        <w:rPr>
+          <w:rFonts w:ascii="Consolas" w:hAnsi="Consolas" w:cs="Times New Roman"/>
+          <w:sz w:val="20"/>
+          <w:szCs w:val="20"/>
+          <w:lang w:val="en-US"/>
+        </w:rPr>
+        <w:t xml:space="preserve"> * </w:t>
+      </w:r>
+      <w:proofErr w:type="gramStart"/>
+      <w:r>
+        <w:rPr>
+          <w:rFonts w:ascii="Consolas" w:hAnsi="Consolas" w:cs="Times New Roman"/>
+          <w:sz w:val="20"/>
+          <w:szCs w:val="20"/>
+          <w:lang w:val="en-US"/>
+        </w:rPr>
+        <w:t>class</w:t>
+      </w:r>
+      <w:proofErr w:type="gramEnd"/>
+      <w:r>
+        <w:rPr>
+          <w:rFonts w:ascii="Consolas" w:hAnsi="Consolas" w:cs="Times New Roman"/>
+          <w:sz w:val="20"/>
+          <w:szCs w:val="20"/>
+          <w:lang w:val="en-US"/>
+        </w:rPr>
+        <w:t xml:space="preserve"> has a private field named </w:t>
+      </w:r>
+      <w:proofErr w:type="spellStart"/>
+      <w:r>
+        <w:rPr>
+          <w:rFonts w:ascii="Consolas" w:hAnsi="Consolas" w:cs="Times New Roman"/>
+          <w:sz w:val="20"/>
+          <w:szCs w:val="20"/>
+          <w:lang w:val="en-US"/>
+        </w:rPr>
+        <w:t>sideUp</w:t>
+      </w:r>
+      <w:proofErr w:type="spellEnd"/>
+      <w:r>
+        <w:rPr>
+          <w:rFonts w:ascii="Consolas" w:hAnsi="Consolas" w:cs="Times New Roman"/>
+          <w:sz w:val="20"/>
+          <w:szCs w:val="20"/>
+          <w:lang w:val="en-US"/>
+        </w:rPr>
+        <w:t>, that will hold the value "tails" or</w:t>
+      </w:r>
+    </w:p>
+    <w:p>
+      <w:pPr>
+        <w:autoSpaceDE w:val="0"/>
+        <w:autoSpaceDN w:val="0"/>
+        <w:adjustRightInd w:val="0"/>
+        <w:rPr>
+          <w:rFonts w:ascii="Consolas" w:hAnsi="Consolas" w:cs="Times New Roman"/>
+          <w:sz w:val="20"/>
+          <w:szCs w:val="20"/>
+          <w:lang w:val="en-US"/>
+        </w:rPr>
+      </w:pPr>
+      <w:r>
+        <w:rPr>
+          <w:rFonts w:ascii="Consolas" w:hAnsi="Consolas" w:cs="Times New Roman"/>
+          <w:sz w:val="20"/>
+          <w:szCs w:val="20"/>
+          <w:lang w:val="en-US"/>
+        </w:rPr>
+        <w:t xml:space="preserve"> * "heads". It also has a no-</w:t>
+      </w:r>
+      <w:proofErr w:type="spellStart"/>
+      <w:r>
+        <w:rPr>
+          <w:rFonts w:ascii="Consolas" w:hAnsi="Consolas" w:cs="Times New Roman"/>
+          <w:sz w:val="20"/>
+          <w:szCs w:val="20"/>
+          <w:lang w:val="en-US"/>
+        </w:rPr>
+        <w:t>arg</w:t>
+      </w:r>
+      <w:proofErr w:type="spellEnd"/>
+      <w:r>
+        <w:rPr>
+          <w:rFonts w:ascii="Consolas" w:hAnsi="Consolas" w:cs="Times New Roman"/>
+          <w:sz w:val="20"/>
+          <w:szCs w:val="20"/>
+          <w:lang w:val="en-US"/>
+        </w:rPr>
+        <w:t xml:space="preserve"> constructor used to </w:t>
+      </w:r>
+      <w:proofErr w:type="gramStart"/>
+      <w:r>
+        <w:rPr>
+          <w:rFonts w:ascii="Consolas" w:hAnsi="Consolas" w:cs="Times New Roman"/>
+          <w:sz w:val="20"/>
+          <w:szCs w:val="20"/>
+          <w:lang w:val="en-US"/>
+        </w:rPr>
+        <w:t>initialized</w:t>
+      </w:r>
+      <w:proofErr w:type="gramEnd"/>
+      <w:r>
+        <w:rPr>
+          <w:rFonts w:ascii="Consolas" w:hAnsi="Consolas" w:cs="Times New Roman"/>
+          <w:sz w:val="20"/>
+          <w:szCs w:val="20"/>
+          <w:lang w:val="en-US"/>
+        </w:rPr>
+        <w:t xml:space="preserve"> the value of</w:t>
+      </w:r>
+    </w:p>
+    <w:p>
+      <w:pPr>
+        <w:autoSpaceDE w:val="0"/>
+        <w:autoSpaceDN w:val="0"/>
+        <w:adjustRightInd w:val="0"/>
+        <w:rPr>
+          <w:rFonts w:ascii="Consolas" w:hAnsi="Consolas" w:cs="Times New Roman"/>
+          <w:sz w:val="20"/>
+          <w:szCs w:val="20"/>
+          <w:lang w:val="en-US"/>
+        </w:rPr>
+      </w:pPr>
+      <w:r>
+        <w:rPr>
+          <w:rFonts w:ascii="Consolas" w:hAnsi="Consolas" w:cs="Times New Roman"/>
+          <w:sz w:val="20"/>
+          <w:szCs w:val="20"/>
+          <w:lang w:val="en-US"/>
+        </w:rPr>
+        <w:t xml:space="preserve"> * </w:t>
+      </w:r>
+      <w:proofErr w:type="gramStart"/>
+      <w:r>
+        <w:rPr>
+          <w:rFonts w:ascii="Consolas" w:hAnsi="Consolas" w:cs="Times New Roman"/>
+          <w:sz w:val="20"/>
+          <w:szCs w:val="20"/>
+          <w:lang w:val="en-US"/>
+        </w:rPr>
+        <w:t>the</w:t>
+      </w:r>
+      <w:proofErr w:type="gramEnd"/>
+      <w:r>
+        <w:rPr>
+          <w:rFonts w:ascii="Consolas" w:hAnsi="Consolas" w:cs="Times New Roman"/>
+          <w:sz w:val="20"/>
+          <w:szCs w:val="20"/>
+          <w:lang w:val="en-US"/>
+        </w:rPr>
+        <w:t xml:space="preserve"> </w:t>
+      </w:r>
+      <w:proofErr w:type="spellStart"/>
+      <w:r>
+        <w:rPr>
+          <w:rFonts w:ascii="Consolas" w:hAnsi="Consolas" w:cs="Times New Roman"/>
+          <w:sz w:val="20"/>
+          <w:szCs w:val="20"/>
+          <w:lang w:val="en-US"/>
+        </w:rPr>
+        <w:t>sideUp</w:t>
+      </w:r>
+      <w:proofErr w:type="spellEnd"/>
+      <w:r>
+        <w:rPr>
+          <w:rFonts w:ascii="Consolas" w:hAnsi="Consolas" w:cs="Times New Roman"/>
+          <w:sz w:val="20"/>
+          <w:szCs w:val="20"/>
+          <w:lang w:val="en-US"/>
+        </w:rPr>
+        <w:t xml:space="preserve"> field. To toss the coin this class comes with a public </w:t>
+      </w:r>
+      <w:proofErr w:type="gramStart"/>
+      <w:r>
+        <w:rPr>
+          <w:rFonts w:ascii="Consolas" w:hAnsi="Consolas" w:cs="Times New Roman"/>
+          <w:sz w:val="20"/>
+          <w:szCs w:val="20"/>
+          <w:lang w:val="en-US"/>
+        </w:rPr>
+        <w:t>method</w:t>
+      </w:r>
+      <w:proofErr w:type="gramEnd"/>
+    </w:p>
+    <w:p>
+      <w:pPr>
+        <w:autoSpaceDE w:val="0"/>
+        <w:autoSpaceDN w:val="0"/>
+        <w:adjustRightInd w:val="0"/>
+        <w:rPr>
+          <w:rFonts w:ascii="Consolas" w:hAnsi="Consolas" w:cs="Times New Roman"/>
+          <w:sz w:val="20"/>
+          <w:szCs w:val="20"/>
+          <w:lang w:val="en-US"/>
+        </w:rPr>
+      </w:pPr>
+      <w:r>
+        <w:rPr>
+          <w:rFonts w:ascii="Consolas" w:hAnsi="Consolas" w:cs="Times New Roman"/>
+          <w:sz w:val="20"/>
+          <w:szCs w:val="20"/>
+          <w:lang w:val="en-US"/>
+        </w:rPr>
+        <w:t xml:space="preserve"> * </w:t>
+      </w:r>
+      <w:proofErr w:type="gramStart"/>
+      <w:r>
+        <w:rPr>
+          <w:rFonts w:ascii="Consolas" w:hAnsi="Consolas" w:cs="Times New Roman"/>
+          <w:sz w:val="20"/>
+          <w:szCs w:val="20"/>
+          <w:lang w:val="en-US"/>
+        </w:rPr>
+        <w:t>called</w:t>
+      </w:r>
+      <w:proofErr w:type="gramEnd"/>
+      <w:r>
+        <w:rPr>
+          <w:rFonts w:ascii="Consolas" w:hAnsi="Consolas" w:cs="Times New Roman"/>
+          <w:sz w:val="20"/>
+          <w:szCs w:val="20"/>
+          <w:lang w:val="en-US"/>
+        </w:rPr>
+        <w:t xml:space="preserve"> toss which is using a Random object to get a </w:t>
+      </w:r>
+      <w:proofErr w:type="spellStart"/>
+      <w:r>
+        <w:rPr>
+          <w:rFonts w:ascii="Consolas" w:hAnsi="Consolas" w:cs="Times New Roman"/>
+          <w:sz w:val="20"/>
+          <w:szCs w:val="20"/>
+          <w:lang w:val="en-US"/>
+        </w:rPr>
+        <w:t>boolean</w:t>
+      </w:r>
+      <w:proofErr w:type="spellEnd"/>
+      <w:r>
+        <w:rPr>
+          <w:rFonts w:ascii="Consolas" w:hAnsi="Consolas" w:cs="Times New Roman"/>
+          <w:sz w:val="20"/>
+          <w:szCs w:val="20"/>
+          <w:lang w:val="en-US"/>
+        </w:rPr>
+        <w:t xml:space="preserve"> value and</w:t>
+      </w:r>
+    </w:p>
+    <w:p>
+      <w:pPr>
+        <w:autoSpaceDE w:val="0"/>
+        <w:autoSpaceDN w:val="0"/>
+        <w:adjustRightInd w:val="0"/>
+        <w:rPr>
+          <w:rFonts w:ascii="Consolas" w:hAnsi="Consolas" w:cs="Times New Roman"/>
+          <w:sz w:val="20"/>
+          <w:szCs w:val="20"/>
+          <w:lang w:val="en-US"/>
+        </w:rPr>
+      </w:pPr>
+      <w:r>
+        <w:rPr>
+          <w:rFonts w:ascii="Consolas" w:hAnsi="Consolas" w:cs="Times New Roman"/>
+          <w:sz w:val="20"/>
+          <w:szCs w:val="20"/>
+          <w:lang w:val="en-US"/>
+        </w:rPr>
+        <w:t xml:space="preserve"> * </w:t>
+      </w:r>
+      <w:proofErr w:type="gramStart"/>
+      <w:r>
+        <w:rPr>
+          <w:rFonts w:ascii="Consolas" w:hAnsi="Consolas" w:cs="Times New Roman"/>
+          <w:sz w:val="20"/>
+          <w:szCs w:val="20"/>
+          <w:lang w:val="en-US"/>
+        </w:rPr>
+        <w:t>according</w:t>
+      </w:r>
+      <w:proofErr w:type="gramEnd"/>
+      <w:r>
+        <w:rPr>
+          <w:rFonts w:ascii="Consolas" w:hAnsi="Consolas" w:cs="Times New Roman"/>
+          <w:sz w:val="20"/>
+          <w:szCs w:val="20"/>
+          <w:lang w:val="en-US"/>
+        </w:rPr>
+        <w:t xml:space="preserve"> to this value assign either "tails" or "heads" to the </w:t>
+      </w:r>
+      <w:proofErr w:type="spellStart"/>
+      <w:r>
+        <w:rPr>
+          <w:rFonts w:ascii="Consolas" w:hAnsi="Consolas" w:cs="Times New Roman"/>
+          <w:sz w:val="20"/>
+          <w:szCs w:val="20"/>
+          <w:lang w:val="en-US"/>
+        </w:rPr>
+        <w:t>sideUp</w:t>
+      </w:r>
+      <w:proofErr w:type="spellEnd"/>
+      <w:r>
+        <w:rPr>
+          <w:rFonts w:ascii="Consolas" w:hAnsi="Consolas" w:cs="Times New Roman"/>
+          <w:sz w:val="20"/>
+          <w:szCs w:val="20"/>
+          <w:lang w:val="en-US"/>
+        </w:rPr>
+        <w:t xml:space="preserve"> field.</w:t>
+      </w:r>
+    </w:p>
+    <w:p>
+      <w:pPr>
+        <w:autoSpaceDE w:val="0"/>
+        <w:autoSpaceDN w:val="0"/>
+        <w:adjustRightInd w:val="0"/>
+        <w:rPr>
+          <w:rFonts w:ascii="Consolas" w:hAnsi="Consolas" w:cs="Times New Roman"/>
+          <w:sz w:val="20"/>
+          <w:szCs w:val="20"/>
+          <w:lang w:val="en-US"/>
+        </w:rPr>
+      </w:pPr>
+      <w:r>
+        <w:rPr>
+          <w:rFonts w:ascii="Consolas" w:hAnsi="Consolas" w:cs="Times New Roman"/>
+          <w:sz w:val="20"/>
+          <w:szCs w:val="20"/>
+          <w:lang w:val="en-US"/>
+        </w:rPr>
+        <w:t xml:space="preserve"> * Because the </w:t>
+      </w:r>
+      <w:proofErr w:type="spellStart"/>
+      <w:r>
+        <w:rPr>
+          <w:rFonts w:ascii="Consolas" w:hAnsi="Consolas" w:cs="Times New Roman"/>
+          <w:sz w:val="20"/>
+          <w:szCs w:val="20"/>
+          <w:lang w:val="en-US"/>
+        </w:rPr>
+        <w:t>sideUp</w:t>
+      </w:r>
+      <w:proofErr w:type="spellEnd"/>
+      <w:r>
+        <w:rPr>
+          <w:rFonts w:ascii="Consolas" w:hAnsi="Consolas" w:cs="Times New Roman"/>
+          <w:sz w:val="20"/>
+          <w:szCs w:val="20"/>
+          <w:lang w:val="en-US"/>
+        </w:rPr>
+        <w:t xml:space="preserve"> field is private this class provides a getter (accessor)</w:t>
+      </w:r>
+    </w:p>
+    <w:p>
+      <w:pPr>
+        <w:autoSpaceDE w:val="0"/>
+        <w:autoSpaceDN w:val="0"/>
+        <w:adjustRightInd w:val="0"/>
+        <w:rPr>
+          <w:rFonts w:ascii="Consolas" w:hAnsi="Consolas" w:cs="Times New Roman"/>
+          <w:sz w:val="20"/>
+          <w:szCs w:val="20"/>
+          <w:lang w:val="en-US"/>
+        </w:rPr>
+      </w:pPr>
+      <w:r>
+        <w:rPr>
+          <w:rFonts w:ascii="Consolas" w:hAnsi="Consolas" w:cs="Times New Roman"/>
+          <w:sz w:val="20"/>
+          <w:szCs w:val="20"/>
+          <w:lang w:val="en-US"/>
+        </w:rPr>
+        <w:t xml:space="preserve"> * </w:t>
+      </w:r>
+      <w:proofErr w:type="gramStart"/>
+      <w:r>
+        <w:rPr>
+          <w:rFonts w:ascii="Consolas" w:hAnsi="Consolas" w:cs="Times New Roman"/>
+          <w:sz w:val="20"/>
+          <w:szCs w:val="20"/>
+          <w:lang w:val="en-US"/>
+        </w:rPr>
+        <w:t>to</w:t>
+      </w:r>
+      <w:proofErr w:type="gramEnd"/>
+      <w:r>
+        <w:rPr>
+          <w:rFonts w:ascii="Consolas" w:hAnsi="Consolas" w:cs="Times New Roman"/>
+          <w:sz w:val="20"/>
+          <w:szCs w:val="20"/>
+          <w:lang w:val="en-US"/>
+        </w:rPr>
+        <w:t xml:space="preserve"> get the value of the </w:t>
+      </w:r>
+      <w:proofErr w:type="spellStart"/>
+      <w:r>
+        <w:rPr>
+          <w:rFonts w:ascii="Consolas" w:hAnsi="Consolas" w:cs="Times New Roman"/>
+          <w:sz w:val="20"/>
+          <w:szCs w:val="20"/>
+          <w:lang w:val="en-US"/>
+        </w:rPr>
+        <w:t>sideUp</w:t>
+      </w:r>
+      <w:proofErr w:type="spellEnd"/>
+      <w:r>
+        <w:rPr>
+          <w:rFonts w:ascii="Consolas" w:hAnsi="Consolas" w:cs="Times New Roman"/>
+          <w:sz w:val="20"/>
+          <w:szCs w:val="20"/>
+          <w:lang w:val="en-US"/>
+        </w:rPr>
+        <w:t xml:space="preserve"> field. On the main method a Coin instance is</w:t>
+      </w:r>
+    </w:p>
+    <w:p>
+      <w:pPr>
+        <w:autoSpaceDE w:val="0"/>
+        <w:autoSpaceDN w:val="0"/>
+        <w:adjustRightInd w:val="0"/>
+        <w:rPr>
+          <w:rFonts w:ascii="Consolas" w:hAnsi="Consolas" w:cs="Times New Roman"/>
+          <w:sz w:val="20"/>
+          <w:szCs w:val="20"/>
+          <w:lang w:val="en-US"/>
+        </w:rPr>
+      </w:pPr>
+      <w:r>
+        <w:rPr>
+          <w:rFonts w:ascii="Consolas" w:hAnsi="Consolas" w:cs="Times New Roman"/>
+          <w:sz w:val="20"/>
+          <w:szCs w:val="20"/>
+          <w:lang w:val="en-US"/>
+        </w:rPr>
+        <w:t xml:space="preserve"> * </w:t>
+      </w:r>
+      <w:proofErr w:type="gramStart"/>
+      <w:r>
+        <w:rPr>
+          <w:rFonts w:ascii="Consolas" w:hAnsi="Consolas" w:cs="Times New Roman"/>
+          <w:sz w:val="20"/>
+          <w:szCs w:val="20"/>
+          <w:lang w:val="en-US"/>
+        </w:rPr>
+        <w:t>created</w:t>
+      </w:r>
+      <w:proofErr w:type="gramEnd"/>
+      <w:r>
+        <w:rPr>
+          <w:rFonts w:ascii="Consolas" w:hAnsi="Consolas" w:cs="Times New Roman"/>
+          <w:sz w:val="20"/>
+          <w:szCs w:val="20"/>
+          <w:lang w:val="en-US"/>
+        </w:rPr>
+        <w:t>, this coin object is tossed 20 times, and the program displays and</w:t>
+      </w:r>
+    </w:p>
+    <w:p>
+      <w:pPr>
+        <w:autoSpaceDE w:val="0"/>
+        <w:autoSpaceDN w:val="0"/>
+        <w:adjustRightInd w:val="0"/>
+        <w:rPr>
+          <w:rFonts w:ascii="Consolas" w:hAnsi="Consolas" w:cs="Times New Roman"/>
+          <w:sz w:val="20"/>
+          <w:szCs w:val="20"/>
+          <w:lang w:val="en-US"/>
+        </w:rPr>
+      </w:pPr>
+      <w:r>
+        <w:rPr>
+          <w:rFonts w:ascii="Consolas" w:hAnsi="Consolas" w:cs="Times New Roman"/>
+          <w:sz w:val="20"/>
+          <w:szCs w:val="20"/>
+          <w:lang w:val="en-US"/>
+        </w:rPr>
+        <w:t xml:space="preserve"> * </w:t>
+      </w:r>
+      <w:proofErr w:type="gramStart"/>
+      <w:r>
+        <w:rPr>
+          <w:rFonts w:ascii="Consolas" w:hAnsi="Consolas" w:cs="Times New Roman"/>
+          <w:sz w:val="20"/>
+          <w:szCs w:val="20"/>
+          <w:lang w:val="en-US"/>
+        </w:rPr>
+        <w:t>keeps</w:t>
+      </w:r>
+      <w:proofErr w:type="gramEnd"/>
+      <w:r>
+        <w:rPr>
+          <w:rFonts w:ascii="Consolas" w:hAnsi="Consolas" w:cs="Times New Roman"/>
+          <w:sz w:val="20"/>
+          <w:szCs w:val="20"/>
+          <w:lang w:val="en-US"/>
+        </w:rPr>
+        <w:t xml:space="preserve"> record of the side up for every toss action.</w:t>
+      </w:r>
+    </w:p>
+    <w:p>
+      <w:pPr>
+        <w:autoSpaceDE w:val="0"/>
+        <w:autoSpaceDN w:val="0"/>
+        <w:adjustRightInd w:val="0"/>
+        <w:rPr>
+          <w:rFonts w:ascii="Consolas" w:hAnsi="Consolas" w:cs="Times New Roman"/>
+          <w:sz w:val="20"/>
+          <w:szCs w:val="20"/>
+          <w:lang w:val="en-US"/>
+        </w:rPr>
+      </w:pPr>
+      <w:r>
+        <w:rPr>
+          <w:rFonts w:ascii="Consolas" w:hAnsi="Consolas" w:cs="Times New Roman"/>
+          <w:sz w:val="20"/>
+          <w:szCs w:val="20"/>
+          <w:lang w:val="en-US"/>
+        </w:rPr>
+        <w:lastRenderedPageBreak/>
+        <w:t xml:space="preserve"> * </w:t>
+      </w:r>
+    </w:p>
+    <w:p>
+      <w:pPr>
+        <w:autoSpaceDE w:val="0"/>
+        <w:autoSpaceDN w:val="0"/>
+        <w:adjustRightInd w:val="0"/>
+        <w:rPr>
+          <w:rFonts w:ascii="Consolas" w:hAnsi="Consolas" w:cs="Times New Roman"/>
+          <w:sz w:val="20"/>
+          <w:szCs w:val="20"/>
+          <w:lang w:val="en-US"/>
+        </w:rPr>
+      </w:pPr>
+      <w:r>
+        <w:rPr>
+          <w:rFonts w:ascii="Consolas" w:hAnsi="Consolas" w:cs="Times New Roman"/>
+          <w:sz w:val="20"/>
+          <w:szCs w:val="20"/>
+          <w:lang w:val="en-US"/>
+        </w:rPr>
+        <w:t xml:space="preserve"> * @param </w:t>
+      </w:r>
+      <w:proofErr w:type="spellStart"/>
+      <w:r>
+        <w:rPr>
+          <w:rFonts w:ascii="Consolas" w:hAnsi="Consolas" w:cs="Times New Roman"/>
+          <w:sz w:val="20"/>
+          <w:szCs w:val="20"/>
+          <w:lang w:val="en-US"/>
+        </w:rPr>
+        <w:t>args</w:t>
+      </w:r>
+      <w:proofErr w:type="spellEnd"/>
+    </w:p>
+    <w:p>
+      <w:pPr>
+        <w:autoSpaceDE w:val="0"/>
+        <w:autoSpaceDN w:val="0"/>
+        <w:adjustRightInd w:val="0"/>
+        <w:rPr>
+          <w:rFonts w:ascii="Consolas" w:hAnsi="Consolas" w:cs="Times New Roman"/>
+          <w:sz w:val="20"/>
+          <w:szCs w:val="20"/>
+          <w:lang w:val="en-US"/>
+        </w:rPr>
+      </w:pPr>
+      <w:r>
+        <w:rPr>
+          <w:rFonts w:ascii="Consolas" w:hAnsi="Consolas" w:cs="Times New Roman"/>
+          <w:sz w:val="20"/>
+          <w:szCs w:val="20"/>
+          <w:lang w:val="en-US"/>
+        </w:rPr>
+        <w:t xml:space="preserve"> */</w:t>
+      </w:r>
+    </w:p>
+    <w:p>
+      <w:pPr>
+        <w:autoSpaceDE w:val="0"/>
+        <w:autoSpaceDN w:val="0"/>
+        <w:adjustRightInd w:val="0"/>
+        <w:rPr>
+          <w:rFonts w:ascii="Consolas" w:hAnsi="Consolas" w:cs="Times New Roman"/>
+          <w:sz w:val="20"/>
+          <w:szCs w:val="20"/>
+          <w:lang w:val="en-US"/>
+        </w:rPr>
+      </w:pPr>
+      <w:r>
+        <w:rPr>
+          <w:rFonts w:ascii="Consolas" w:hAnsi="Consolas" w:cs="Times New Roman"/>
+          <w:sz w:val="20"/>
+          <w:szCs w:val="20"/>
+          <w:lang w:val="en-US"/>
+        </w:rPr>
+        <w:t>public class Assignment_5 {</w:t>
+      </w:r>
+    </w:p>
+    <w:p>
+      <w:pPr>
+        <w:autoSpaceDE w:val="0"/>
+        <w:autoSpaceDN w:val="0"/>
+        <w:adjustRightInd w:val="0"/>
+        <w:rPr>
+          <w:rFonts w:ascii="Consolas" w:hAnsi="Consolas" w:cs="Times New Roman"/>
+          <w:sz w:val="20"/>
+          <w:szCs w:val="20"/>
+          <w:lang w:val="en-US"/>
+        </w:rPr>
+      </w:pPr>
+    </w:p>
+    <w:p>
+      <w:pPr>
+        <w:autoSpaceDE w:val="0"/>
+        <w:autoSpaceDN w:val="0"/>
+        <w:adjustRightInd w:val="0"/>
+        <w:rPr>
+          <w:rFonts w:ascii="Consolas" w:hAnsi="Consolas" w:cs="Times New Roman"/>
+          <w:sz w:val="20"/>
+          <w:szCs w:val="20"/>
+          <w:lang w:val="en-US"/>
+        </w:rPr>
+      </w:pPr>
+      <w:r>
+        <w:rPr>
+          <w:rFonts w:ascii="Consolas" w:hAnsi="Consolas" w:cs="Times New Roman"/>
+          <w:sz w:val="20"/>
+          <w:szCs w:val="20"/>
+          <w:lang w:val="en-US"/>
+        </w:rPr>
+        <w:tab/>
+        <w:t xml:space="preserve">public static void </w:t>
+      </w:r>
+      <w:proofErr w:type="gramStart"/>
+      <w:r>
+        <w:rPr>
+          <w:rFonts w:ascii="Consolas" w:hAnsi="Consolas" w:cs="Times New Roman"/>
+          <w:sz w:val="20"/>
+          <w:szCs w:val="20"/>
+          <w:lang w:val="en-US"/>
+        </w:rPr>
+        <w:t>main(</w:t>
+      </w:r>
+      <w:proofErr w:type="gramEnd"/>
+      <w:r>
+        <w:rPr>
+          <w:rFonts w:ascii="Consolas" w:hAnsi="Consolas" w:cs="Times New Roman"/>
+          <w:sz w:val="20"/>
+          <w:szCs w:val="20"/>
+          <w:lang w:val="en-US"/>
+        </w:rPr>
+        <w:t xml:space="preserve">String[] </w:t>
+      </w:r>
+      <w:proofErr w:type="spellStart"/>
+      <w:r>
+        <w:rPr>
+          <w:rFonts w:ascii="Consolas" w:hAnsi="Consolas" w:cs="Times New Roman"/>
+          <w:sz w:val="20"/>
+          <w:szCs w:val="20"/>
+          <w:lang w:val="en-US"/>
+        </w:rPr>
+        <w:t>args</w:t>
+      </w:r>
+      <w:proofErr w:type="spellEnd"/>
+      <w:r>
+        <w:rPr>
+          <w:rFonts w:ascii="Consolas" w:hAnsi="Consolas" w:cs="Times New Roman"/>
+          <w:sz w:val="20"/>
+          <w:szCs w:val="20"/>
+          <w:lang w:val="en-US"/>
+        </w:rPr>
+        <w:t>) {</w:t>
+      </w:r>
+    </w:p>
+    <w:p>
+      <w:pPr>
+        <w:autoSpaceDE w:val="0"/>
+        <w:autoSpaceDN w:val="0"/>
+        <w:adjustRightInd w:val="0"/>
+        <w:rPr>
+          <w:rFonts w:ascii="Consolas" w:hAnsi="Consolas" w:cs="Times New Roman"/>
+          <w:sz w:val="20"/>
+          <w:szCs w:val="20"/>
+          <w:lang w:val="en-US"/>
+        </w:rPr>
+      </w:pPr>
+      <w:r>
+        <w:rPr>
+          <w:rFonts w:ascii="Consolas" w:hAnsi="Consolas" w:cs="Times New Roman"/>
+          <w:sz w:val="20"/>
+          <w:szCs w:val="20"/>
+          <w:lang w:val="en-US"/>
+        </w:rPr>
+        <w:tab/>
+      </w:r>
+      <w:r>
+        <w:rPr>
+          <w:rFonts w:ascii="Consolas" w:hAnsi="Consolas" w:cs="Times New Roman"/>
+          <w:sz w:val="20"/>
+          <w:szCs w:val="20"/>
+          <w:lang w:val="en-US"/>
+        </w:rPr>
+        <w:tab/>
+        <w:t xml:space="preserve">Coin </w:t>
+      </w:r>
+      <w:proofErr w:type="spellStart"/>
+      <w:r>
+        <w:rPr>
+          <w:rFonts w:ascii="Consolas" w:hAnsi="Consolas" w:cs="Times New Roman"/>
+          <w:sz w:val="20"/>
+          <w:szCs w:val="20"/>
+          <w:lang w:val="en-US"/>
+        </w:rPr>
+        <w:t>coin</w:t>
+      </w:r>
+      <w:proofErr w:type="spellEnd"/>
+      <w:r>
+        <w:rPr>
+          <w:rFonts w:ascii="Consolas" w:hAnsi="Consolas" w:cs="Times New Roman"/>
+          <w:sz w:val="20"/>
+          <w:szCs w:val="20"/>
+          <w:lang w:val="en-US"/>
+        </w:rPr>
+        <w:t xml:space="preserve"> = new </w:t>
+      </w:r>
+      <w:proofErr w:type="gramStart"/>
+      <w:r>
+        <w:rPr>
+          <w:rFonts w:ascii="Consolas" w:hAnsi="Consolas" w:cs="Times New Roman"/>
+          <w:sz w:val="20"/>
+          <w:szCs w:val="20"/>
+          <w:lang w:val="en-US"/>
+        </w:rPr>
+        <w:t>Coin(</w:t>
+      </w:r>
+      <w:proofErr w:type="gramEnd"/>
+      <w:r>
+        <w:rPr>
+          <w:rFonts w:ascii="Consolas" w:hAnsi="Consolas" w:cs="Times New Roman"/>
+          <w:sz w:val="20"/>
+          <w:szCs w:val="20"/>
+          <w:lang w:val="en-US"/>
+        </w:rPr>
+        <w:t>);</w:t>
+      </w:r>
+    </w:p>
+    <w:p>
+      <w:pPr>
+        <w:autoSpaceDE w:val="0"/>
+        <w:autoSpaceDN w:val="0"/>
+        <w:adjustRightInd w:val="0"/>
+        <w:rPr>
+          <w:rFonts w:ascii="Consolas" w:hAnsi="Consolas" w:cs="Times New Roman"/>
+          <w:sz w:val="20"/>
+          <w:szCs w:val="20"/>
+          <w:lang w:val="en-US"/>
+        </w:rPr>
+      </w:pPr>
+      <w:r>
+        <w:rPr>
+          <w:rFonts w:ascii="Consolas" w:hAnsi="Consolas" w:cs="Times New Roman"/>
+          <w:sz w:val="20"/>
+          <w:szCs w:val="20"/>
+          <w:lang w:val="en-US"/>
+        </w:rPr>
+        <w:tab/>
+      </w:r>
+      <w:r>
+        <w:rPr>
+          <w:rFonts w:ascii="Consolas" w:hAnsi="Consolas" w:cs="Times New Roman"/>
+          <w:sz w:val="20"/>
+          <w:szCs w:val="20"/>
+          <w:lang w:val="en-US"/>
+        </w:rPr>
+        <w:tab/>
+        <w:t xml:space="preserve">int </w:t>
+      </w:r>
+      <w:proofErr w:type="spellStart"/>
+      <w:r>
+        <w:rPr>
+          <w:rFonts w:ascii="Consolas" w:hAnsi="Consolas" w:cs="Times New Roman"/>
+          <w:sz w:val="20"/>
+          <w:szCs w:val="20"/>
+          <w:lang w:val="en-US"/>
+        </w:rPr>
+        <w:t>headsCounter</w:t>
+      </w:r>
+      <w:proofErr w:type="spellEnd"/>
+      <w:r>
+        <w:rPr>
+          <w:rFonts w:ascii="Consolas" w:hAnsi="Consolas" w:cs="Times New Roman"/>
+          <w:sz w:val="20"/>
+          <w:szCs w:val="20"/>
+          <w:lang w:val="en-US"/>
+        </w:rPr>
+        <w:t xml:space="preserve"> = 0, </w:t>
+      </w:r>
+      <w:proofErr w:type="spellStart"/>
+      <w:r>
+        <w:rPr>
+          <w:rFonts w:ascii="Consolas" w:hAnsi="Consolas" w:cs="Times New Roman"/>
+          <w:sz w:val="20"/>
+          <w:szCs w:val="20"/>
+          <w:lang w:val="en-US"/>
+        </w:rPr>
+        <w:t>tailsCounter</w:t>
+      </w:r>
+      <w:proofErr w:type="spellEnd"/>
+      <w:r>
+        <w:rPr>
+          <w:rFonts w:ascii="Consolas" w:hAnsi="Consolas" w:cs="Times New Roman"/>
+          <w:sz w:val="20"/>
+          <w:szCs w:val="20"/>
+          <w:lang w:val="en-US"/>
+        </w:rPr>
+        <w:t xml:space="preserve"> = </w:t>
+      </w:r>
+      <w:proofErr w:type="gramStart"/>
+      <w:r>
+        <w:rPr>
+          <w:rFonts w:ascii="Consolas" w:hAnsi="Consolas" w:cs="Times New Roman"/>
+          <w:sz w:val="20"/>
+          <w:szCs w:val="20"/>
+          <w:lang w:val="en-US"/>
+        </w:rPr>
+        <w:t>0;</w:t>
+      </w:r>
+      <w:proofErr w:type="gramEnd"/>
+    </w:p>
+    <w:p>
+      <w:pPr>
+        <w:autoSpaceDE w:val="0"/>
+        <w:autoSpaceDN w:val="0"/>
+        <w:adjustRightInd w:val="0"/>
+        <w:rPr>
+          <w:rFonts w:ascii="Consolas" w:hAnsi="Consolas" w:cs="Times New Roman"/>
+          <w:sz w:val="20"/>
+          <w:szCs w:val="20"/>
+          <w:lang w:val="en-US"/>
+        </w:rPr>
+      </w:pPr>
+    </w:p>
+    <w:p>
+      <w:pPr>
+        <w:autoSpaceDE w:val="0"/>
+        <w:autoSpaceDN w:val="0"/>
+        <w:adjustRightInd w:val="0"/>
+        <w:rPr>
+          <w:rFonts w:ascii="Consolas" w:hAnsi="Consolas" w:cs="Times New Roman"/>
+          <w:sz w:val="20"/>
+          <w:szCs w:val="20"/>
+          <w:lang w:val="en-US"/>
+        </w:rPr>
+      </w:pPr>
+      <w:r>
+        <w:rPr>
+          <w:rFonts w:ascii="Consolas" w:hAnsi="Consolas" w:cs="Times New Roman"/>
+          <w:sz w:val="20"/>
+          <w:szCs w:val="20"/>
+          <w:lang w:val="en-US"/>
+        </w:rPr>
+        <w:tab/>
+      </w:r>
+      <w:r>
+        <w:rPr>
+          <w:rFonts w:ascii="Consolas" w:hAnsi="Consolas" w:cs="Times New Roman"/>
+          <w:sz w:val="20"/>
+          <w:szCs w:val="20"/>
+          <w:lang w:val="en-US"/>
+        </w:rPr>
+        <w:tab/>
+      </w:r>
+      <w:proofErr w:type="spellStart"/>
+      <w:r>
+        <w:rPr>
+          <w:rFonts w:ascii="Consolas" w:hAnsi="Consolas" w:cs="Times New Roman"/>
+          <w:sz w:val="20"/>
+          <w:szCs w:val="20"/>
+          <w:lang w:val="en-US"/>
+        </w:rPr>
+        <w:t>System.out.println</w:t>
+      </w:r>
+      <w:proofErr w:type="spellEnd"/>
+      <w:r>
+        <w:rPr>
+          <w:rFonts w:ascii="Consolas" w:hAnsi="Consolas" w:cs="Times New Roman"/>
+          <w:sz w:val="20"/>
+          <w:szCs w:val="20"/>
+          <w:lang w:val="en-US"/>
+        </w:rPr>
+        <w:t xml:space="preserve">("Initial side facing up: " + </w:t>
+      </w:r>
+      <w:proofErr w:type="spellStart"/>
+      <w:proofErr w:type="gramStart"/>
+      <w:r>
+        <w:rPr>
+          <w:rFonts w:ascii="Consolas" w:hAnsi="Consolas" w:cs="Times New Roman"/>
+          <w:sz w:val="20"/>
+          <w:szCs w:val="20"/>
+          <w:lang w:val="en-US"/>
+        </w:rPr>
+        <w:t>coin.getSideUp</w:t>
+      </w:r>
+      <w:proofErr w:type="spellEnd"/>
+      <w:proofErr w:type="gramEnd"/>
+      <w:r>
+        <w:rPr>
+          <w:rFonts w:ascii="Consolas" w:hAnsi="Consolas" w:cs="Times New Roman"/>
+          <w:sz w:val="20"/>
+          <w:szCs w:val="20"/>
+          <w:lang w:val="en-US"/>
+        </w:rPr>
+        <w:t>());</w:t>
+      </w:r>
+    </w:p>
+    <w:p>
+      <w:pPr>
+        <w:autoSpaceDE w:val="0"/>
+        <w:autoSpaceDN w:val="0"/>
+        <w:adjustRightInd w:val="0"/>
+        <w:rPr>
+          <w:rFonts w:ascii="Consolas" w:hAnsi="Consolas" w:cs="Times New Roman"/>
+          <w:sz w:val="20"/>
+          <w:szCs w:val="20"/>
+          <w:lang w:val="en-US"/>
+        </w:rPr>
+      </w:pPr>
+      <w:r>
+        <w:rPr>
+          <w:rFonts w:ascii="Consolas" w:hAnsi="Consolas" w:cs="Times New Roman"/>
+          <w:sz w:val="20"/>
+          <w:szCs w:val="20"/>
+          <w:lang w:val="en-US"/>
+        </w:rPr>
+        <w:tab/>
+      </w:r>
+      <w:r>
+        <w:rPr>
+          <w:rFonts w:ascii="Consolas" w:hAnsi="Consolas" w:cs="Times New Roman"/>
+          <w:sz w:val="20"/>
+          <w:szCs w:val="20"/>
+          <w:lang w:val="en-US"/>
+        </w:rPr>
+        <w:tab/>
+      </w:r>
+      <w:proofErr w:type="spellStart"/>
+      <w:r>
+        <w:rPr>
+          <w:rFonts w:ascii="Consolas" w:hAnsi="Consolas" w:cs="Times New Roman"/>
+          <w:sz w:val="20"/>
+          <w:szCs w:val="20"/>
+          <w:lang w:val="en-US"/>
+        </w:rPr>
+        <w:t>System.out.println</w:t>
+      </w:r>
+      <w:proofErr w:type="spellEnd"/>
+      <w:r>
+        <w:rPr>
+          <w:rFonts w:ascii="Consolas" w:hAnsi="Consolas" w:cs="Times New Roman"/>
+          <w:sz w:val="20"/>
+          <w:szCs w:val="20"/>
+          <w:lang w:val="en-US"/>
+        </w:rPr>
+        <w:t>("\</w:t>
+      </w:r>
+      <w:proofErr w:type="spellStart"/>
+      <w:r>
+        <w:rPr>
+          <w:rFonts w:ascii="Consolas" w:hAnsi="Consolas" w:cs="Times New Roman"/>
+          <w:sz w:val="20"/>
+          <w:szCs w:val="20"/>
+          <w:lang w:val="en-US"/>
+        </w:rPr>
+        <w:t>nTossing</w:t>
+      </w:r>
+      <w:proofErr w:type="spellEnd"/>
+      <w:r>
+        <w:rPr>
+          <w:rFonts w:ascii="Consolas" w:hAnsi="Consolas" w:cs="Times New Roman"/>
+          <w:sz w:val="20"/>
+          <w:szCs w:val="20"/>
+          <w:lang w:val="en-US"/>
+        </w:rPr>
+        <w:t xml:space="preserve"> the coin 20 times..."</w:t>
+      </w:r>
+      <w:proofErr w:type="gramStart"/>
+      <w:r>
+        <w:rPr>
+          <w:rFonts w:ascii="Consolas" w:hAnsi="Consolas" w:cs="Times New Roman"/>
+          <w:sz w:val="20"/>
+          <w:szCs w:val="20"/>
+          <w:lang w:val="en-US"/>
+        </w:rPr>
+        <w:t>);</w:t>
+      </w:r>
+      <w:proofErr w:type="gramEnd"/>
+    </w:p>
+    <w:p>
+      <w:pPr>
+        <w:autoSpaceDE w:val="0"/>
+        <w:autoSpaceDN w:val="0"/>
+        <w:adjustRightInd w:val="0"/>
+        <w:rPr>
+          <w:rFonts w:ascii="Consolas" w:hAnsi="Consolas" w:cs="Times New Roman"/>
+          <w:sz w:val="20"/>
+          <w:szCs w:val="20"/>
+          <w:lang w:val="en-US"/>
+        </w:rPr>
+      </w:pPr>
+      <w:r>
+        <w:rPr>
+          <w:rFonts w:ascii="Consolas" w:hAnsi="Consolas" w:cs="Times New Roman"/>
+          <w:sz w:val="20"/>
+          <w:szCs w:val="20"/>
+          <w:lang w:val="en-US"/>
+        </w:rPr>
+        <w:tab/>
+      </w:r>
+      <w:r>
+        <w:rPr>
+          <w:rFonts w:ascii="Consolas" w:hAnsi="Consolas" w:cs="Times New Roman"/>
+          <w:sz w:val="20"/>
+          <w:szCs w:val="20"/>
+          <w:lang w:val="en-US"/>
+        </w:rPr>
+        <w:tab/>
+      </w:r>
+      <w:proofErr w:type="spellStart"/>
+      <w:r>
+        <w:rPr>
+          <w:rFonts w:ascii="Consolas" w:hAnsi="Consolas" w:cs="Times New Roman"/>
+          <w:sz w:val="20"/>
+          <w:szCs w:val="20"/>
+          <w:lang w:val="en-US"/>
+        </w:rPr>
+        <w:t>System.out.println</w:t>
+      </w:r>
+      <w:proofErr w:type="spellEnd"/>
+      <w:r>
+        <w:rPr>
+          <w:rFonts w:ascii="Consolas" w:hAnsi="Consolas" w:cs="Times New Roman"/>
+          <w:sz w:val="20"/>
+          <w:szCs w:val="20"/>
+          <w:lang w:val="en-US"/>
+        </w:rPr>
+        <w:t>("\</w:t>
+      </w:r>
+      <w:proofErr w:type="spellStart"/>
+      <w:r>
+        <w:rPr>
+          <w:rFonts w:ascii="Consolas" w:hAnsi="Consolas" w:cs="Times New Roman"/>
+          <w:sz w:val="20"/>
+          <w:szCs w:val="20"/>
+          <w:lang w:val="en-US"/>
+        </w:rPr>
+        <w:t>nSide</w:t>
+      </w:r>
+      <w:proofErr w:type="spellEnd"/>
+      <w:r>
+        <w:rPr>
+          <w:rFonts w:ascii="Consolas" w:hAnsi="Consolas" w:cs="Times New Roman"/>
+          <w:sz w:val="20"/>
+          <w:szCs w:val="20"/>
+          <w:lang w:val="en-US"/>
+        </w:rPr>
+        <w:t xml:space="preserve"> up"</w:t>
+      </w:r>
+      <w:proofErr w:type="gramStart"/>
+      <w:r>
+        <w:rPr>
+          <w:rFonts w:ascii="Consolas" w:hAnsi="Consolas" w:cs="Times New Roman"/>
+          <w:sz w:val="20"/>
+          <w:szCs w:val="20"/>
+          <w:lang w:val="en-US"/>
+        </w:rPr>
+        <w:t>);</w:t>
+      </w:r>
+      <w:proofErr w:type="gramEnd"/>
+    </w:p>
+    <w:p>
+      <w:pPr>
+        <w:autoSpaceDE w:val="0"/>
+        <w:autoSpaceDN w:val="0"/>
+        <w:adjustRightInd w:val="0"/>
+        <w:rPr>
+          <w:rFonts w:ascii="Consolas" w:hAnsi="Consolas" w:cs="Times New Roman"/>
+          <w:sz w:val="20"/>
+          <w:szCs w:val="20"/>
+          <w:lang w:val="en-US"/>
+        </w:rPr>
+      </w:pPr>
+    </w:p>
+    <w:p>
+      <w:pPr>
+        <w:autoSpaceDE w:val="0"/>
+        <w:autoSpaceDN w:val="0"/>
+        <w:adjustRightInd w:val="0"/>
+        <w:rPr>
+          <w:rFonts w:ascii="Consolas" w:hAnsi="Consolas" w:cs="Times New Roman"/>
+          <w:sz w:val="20"/>
+          <w:szCs w:val="20"/>
+          <w:lang w:val="en-US"/>
+        </w:rPr>
+      </w:pPr>
+      <w:r>
+        <w:rPr>
+          <w:rFonts w:ascii="Consolas" w:hAnsi="Consolas" w:cs="Times New Roman"/>
+          <w:sz w:val="20"/>
+          <w:szCs w:val="20"/>
+          <w:lang w:val="en-US"/>
+        </w:rPr>
+        <w:tab/>
+      </w:r>
+      <w:r>
+        <w:rPr>
+          <w:rFonts w:ascii="Consolas" w:hAnsi="Consolas" w:cs="Times New Roman"/>
+          <w:sz w:val="20"/>
+          <w:szCs w:val="20"/>
+          <w:lang w:val="en-US"/>
+        </w:rPr>
+        <w:tab/>
+        <w:t xml:space="preserve">for (int </w:t>
+      </w:r>
+      <w:proofErr w:type="spellStart"/>
+      <w:r>
+        <w:rPr>
+          <w:rFonts w:ascii="Consolas" w:hAnsi="Consolas" w:cs="Times New Roman"/>
+          <w:sz w:val="20"/>
+          <w:szCs w:val="20"/>
+          <w:lang w:val="en-US"/>
+        </w:rPr>
+        <w:t>i</w:t>
+      </w:r>
+      <w:proofErr w:type="spellEnd"/>
+      <w:r>
+        <w:rPr>
+          <w:rFonts w:ascii="Consolas" w:hAnsi="Consolas" w:cs="Times New Roman"/>
+          <w:sz w:val="20"/>
+          <w:szCs w:val="20"/>
+          <w:lang w:val="en-US"/>
+        </w:rPr>
+        <w:t xml:space="preserve"> = 1; </w:t>
+      </w:r>
+      <w:proofErr w:type="spellStart"/>
+      <w:r>
+        <w:rPr>
+          <w:rFonts w:ascii="Consolas" w:hAnsi="Consolas" w:cs="Times New Roman"/>
+          <w:sz w:val="20"/>
+          <w:szCs w:val="20"/>
+          <w:lang w:val="en-US"/>
+        </w:rPr>
+        <w:t>i</w:t>
+      </w:r>
+      <w:proofErr w:type="spellEnd"/>
+      <w:r>
+        <w:rPr>
+          <w:rFonts w:ascii="Consolas" w:hAnsi="Consolas" w:cs="Times New Roman"/>
+          <w:sz w:val="20"/>
+          <w:szCs w:val="20"/>
+          <w:lang w:val="en-US"/>
+        </w:rPr>
+        <w:t xml:space="preserve"> &lt;= 20; </w:t>
+      </w:r>
+      <w:proofErr w:type="spellStart"/>
+      <w:r>
+        <w:rPr>
+          <w:rFonts w:ascii="Consolas" w:hAnsi="Consolas" w:cs="Times New Roman"/>
+          <w:sz w:val="20"/>
+          <w:szCs w:val="20"/>
+          <w:lang w:val="en-US"/>
+        </w:rPr>
+        <w:t>i</w:t>
+      </w:r>
+      <w:proofErr w:type="spellEnd"/>
+      <w:r>
+        <w:rPr>
+          <w:rFonts w:ascii="Consolas" w:hAnsi="Consolas" w:cs="Times New Roman"/>
+          <w:sz w:val="20"/>
+          <w:szCs w:val="20"/>
+          <w:lang w:val="en-US"/>
+        </w:rPr>
+        <w:t>++) {</w:t>
+      </w:r>
+    </w:p>
+    <w:p>
+      <w:pPr>
+        <w:autoSpaceDE w:val="0"/>
+        <w:autoSpaceDN w:val="0"/>
+        <w:adjustRightInd w:val="0"/>
+        <w:rPr>
+          <w:rFonts w:ascii="Consolas" w:hAnsi="Consolas" w:cs="Times New Roman"/>
+          <w:sz w:val="20"/>
+          <w:szCs w:val="20"/>
+          <w:lang w:val="en-US"/>
+        </w:rPr>
+      </w:pPr>
+      <w:r>
+        <w:rPr>
+          <w:rFonts w:ascii="Consolas" w:hAnsi="Consolas" w:cs="Times New Roman"/>
+          <w:sz w:val="20"/>
+          <w:szCs w:val="20"/>
+          <w:lang w:val="en-US"/>
+        </w:rPr>
+        <w:tab/>
+      </w:r>
+      <w:r>
+        <w:rPr>
+          <w:rFonts w:ascii="Consolas" w:hAnsi="Consolas" w:cs="Times New Roman"/>
+          <w:sz w:val="20"/>
+          <w:szCs w:val="20"/>
+          <w:lang w:val="en-US"/>
+        </w:rPr>
+        <w:tab/>
+      </w:r>
+      <w:r>
+        <w:rPr>
+          <w:rFonts w:ascii="Consolas" w:hAnsi="Consolas" w:cs="Times New Roman"/>
+          <w:sz w:val="20"/>
+          <w:szCs w:val="20"/>
+          <w:lang w:val="en-US"/>
+        </w:rPr>
+        <w:tab/>
+      </w:r>
+      <w:proofErr w:type="spellStart"/>
+      <w:proofErr w:type="gramStart"/>
+      <w:r>
+        <w:rPr>
+          <w:rFonts w:ascii="Consolas" w:hAnsi="Consolas" w:cs="Times New Roman"/>
+          <w:sz w:val="20"/>
+          <w:szCs w:val="20"/>
+          <w:lang w:val="en-US"/>
+        </w:rPr>
+        <w:t>coin.toss</w:t>
+      </w:r>
+      <w:proofErr w:type="spellEnd"/>
+      <w:proofErr w:type="gramEnd"/>
+      <w:r>
+        <w:rPr>
+          <w:rFonts w:ascii="Consolas" w:hAnsi="Consolas" w:cs="Times New Roman"/>
+          <w:sz w:val="20"/>
+          <w:szCs w:val="20"/>
+          <w:lang w:val="en-US"/>
+        </w:rPr>
+        <w:t>();</w:t>
+      </w:r>
+    </w:p>
+    <w:p>
+      <w:pPr>
+        <w:autoSpaceDE w:val="0"/>
+        <w:autoSpaceDN w:val="0"/>
+        <w:adjustRightInd w:val="0"/>
+        <w:rPr>
+          <w:rFonts w:ascii="Consolas" w:hAnsi="Consolas" w:cs="Times New Roman"/>
+          <w:sz w:val="20"/>
+          <w:szCs w:val="20"/>
+          <w:lang w:val="en-US"/>
+        </w:rPr>
+      </w:pPr>
+      <w:r>
+        <w:rPr>
+          <w:rFonts w:ascii="Consolas" w:hAnsi="Consolas" w:cs="Times New Roman"/>
+          <w:sz w:val="20"/>
+          <w:szCs w:val="20"/>
+          <w:lang w:val="en-US"/>
+        </w:rPr>
+        <w:tab/>
+      </w:r>
+      <w:r>
+        <w:rPr>
+          <w:rFonts w:ascii="Consolas" w:hAnsi="Consolas" w:cs="Times New Roman"/>
+          <w:sz w:val="20"/>
+          <w:szCs w:val="20"/>
+          <w:lang w:val="en-US"/>
+        </w:rPr>
+        <w:tab/>
+      </w:r>
+      <w:r>
+        <w:rPr>
+          <w:rFonts w:ascii="Consolas" w:hAnsi="Consolas" w:cs="Times New Roman"/>
+          <w:sz w:val="20"/>
+          <w:szCs w:val="20"/>
+          <w:lang w:val="en-US"/>
+        </w:rPr>
+        <w:tab/>
+      </w:r>
+      <w:proofErr w:type="spellStart"/>
+      <w:r>
+        <w:rPr>
+          <w:rFonts w:ascii="Consolas" w:hAnsi="Consolas" w:cs="Times New Roman"/>
+          <w:sz w:val="20"/>
+          <w:szCs w:val="20"/>
+          <w:lang w:val="en-US"/>
+        </w:rPr>
+        <w:t>System.out.print</w:t>
+      </w:r>
+      <w:proofErr w:type="spellEnd"/>
+      <w:r>
+        <w:rPr>
+          <w:rFonts w:ascii="Consolas" w:hAnsi="Consolas" w:cs="Times New Roman"/>
+          <w:sz w:val="20"/>
+          <w:szCs w:val="20"/>
+          <w:lang w:val="en-US"/>
+        </w:rPr>
+        <w:t>(</w:t>
+      </w:r>
+      <w:proofErr w:type="spellStart"/>
+      <w:proofErr w:type="gramStart"/>
+      <w:r>
+        <w:rPr>
+          <w:rFonts w:ascii="Consolas" w:hAnsi="Consolas" w:cs="Times New Roman"/>
+          <w:sz w:val="20"/>
+          <w:szCs w:val="20"/>
+          <w:lang w:val="en-US"/>
+        </w:rPr>
+        <w:t>coin.getSideUp</w:t>
+      </w:r>
+      <w:proofErr w:type="spellEnd"/>
+      <w:proofErr w:type="gramEnd"/>
+      <w:r>
+        <w:rPr>
+          <w:rFonts w:ascii="Consolas" w:hAnsi="Consolas" w:cs="Times New Roman"/>
+          <w:sz w:val="20"/>
+          <w:szCs w:val="20"/>
+          <w:lang w:val="en-US"/>
+        </w:rPr>
+        <w:t>() + ((</w:t>
+      </w:r>
+      <w:proofErr w:type="spellStart"/>
+      <w:r>
+        <w:rPr>
+          <w:rFonts w:ascii="Consolas" w:hAnsi="Consolas" w:cs="Times New Roman"/>
+          <w:sz w:val="20"/>
+          <w:szCs w:val="20"/>
+          <w:lang w:val="en-US"/>
+        </w:rPr>
+        <w:t>i</w:t>
+      </w:r>
+      <w:proofErr w:type="spellEnd"/>
+      <w:r>
+        <w:rPr>
+          <w:rFonts w:ascii="Consolas" w:hAnsi="Consolas" w:cs="Times New Roman"/>
+          <w:sz w:val="20"/>
+          <w:szCs w:val="20"/>
+          <w:lang w:val="en-US"/>
+        </w:rPr>
+        <w:t xml:space="preserve"> % 10 == 0) ? "\n</w:t>
+      </w:r>
+      <w:proofErr w:type="gramStart"/>
+      <w:r>
+        <w:rPr>
+          <w:rFonts w:ascii="Consolas" w:hAnsi="Consolas" w:cs="Times New Roman"/>
+          <w:sz w:val="20"/>
+          <w:szCs w:val="20"/>
+          <w:lang w:val="en-US"/>
+        </w:rPr>
+        <w:t>" :</w:t>
+      </w:r>
+      <w:proofErr w:type="gramEnd"/>
+      <w:r>
+        <w:rPr>
+          <w:rFonts w:ascii="Consolas" w:hAnsi="Consolas" w:cs="Times New Roman"/>
+          <w:sz w:val="20"/>
+          <w:szCs w:val="20"/>
+          <w:lang w:val="en-US"/>
+        </w:rPr>
+        <w:t xml:space="preserve"> ", "));</w:t>
+      </w:r>
+    </w:p>
+    <w:p>
+      <w:pPr>
+        <w:autoSpaceDE w:val="0"/>
+        <w:autoSpaceDN w:val="0"/>
+        <w:adjustRightInd w:val="0"/>
+        <w:rPr>
+          <w:rFonts w:ascii="Consolas" w:hAnsi="Consolas" w:cs="Times New Roman"/>
+          <w:sz w:val="20"/>
+          <w:szCs w:val="20"/>
+          <w:lang w:val="en-US"/>
+        </w:rPr>
+      </w:pPr>
+    </w:p>
+    <w:p>
+      <w:pPr>
+        <w:autoSpaceDE w:val="0"/>
+        <w:autoSpaceDN w:val="0"/>
+        <w:adjustRightInd w:val="0"/>
+        <w:rPr>
+          <w:rFonts w:ascii="Consolas" w:hAnsi="Consolas" w:cs="Times New Roman"/>
+          <w:sz w:val="20"/>
+          <w:szCs w:val="20"/>
+          <w:lang w:val="en-US"/>
+        </w:rPr>
+      </w:pPr>
+      <w:r>
+        <w:rPr>
+          <w:rFonts w:ascii="Consolas" w:hAnsi="Consolas" w:cs="Times New Roman"/>
+          <w:sz w:val="20"/>
+          <w:szCs w:val="20"/>
+          <w:lang w:val="en-US"/>
+        </w:rPr>
+        <w:tab/>
+      </w:r>
+      <w:r>
+        <w:rPr>
+          <w:rFonts w:ascii="Consolas" w:hAnsi="Consolas" w:cs="Times New Roman"/>
+          <w:sz w:val="20"/>
+          <w:szCs w:val="20"/>
+          <w:lang w:val="en-US"/>
+        </w:rPr>
+        <w:tab/>
+      </w:r>
+      <w:r>
+        <w:rPr>
+          <w:rFonts w:ascii="Consolas" w:hAnsi="Consolas" w:cs="Times New Roman"/>
+          <w:sz w:val="20"/>
+          <w:szCs w:val="20"/>
+          <w:lang w:val="en-US"/>
+        </w:rPr>
+        <w:tab/>
+        <w:t>if (</w:t>
+      </w:r>
+      <w:proofErr w:type="spellStart"/>
+      <w:proofErr w:type="gramStart"/>
+      <w:r>
+        <w:rPr>
+          <w:rFonts w:ascii="Consolas" w:hAnsi="Consolas" w:cs="Times New Roman"/>
+          <w:sz w:val="20"/>
+          <w:szCs w:val="20"/>
+          <w:lang w:val="en-US"/>
+        </w:rPr>
+        <w:t>coin.getSideUp</w:t>
+      </w:r>
+      <w:proofErr w:type="spellEnd"/>
+      <w:proofErr w:type="gramEnd"/>
+      <w:r>
+        <w:rPr>
+          <w:rFonts w:ascii="Consolas" w:hAnsi="Consolas" w:cs="Times New Roman"/>
+          <w:sz w:val="20"/>
+          <w:szCs w:val="20"/>
+          <w:lang w:val="en-US"/>
+        </w:rPr>
+        <w:t>().equals("heads")) {</w:t>
+      </w:r>
+    </w:p>
+    <w:p>
+      <w:pPr>
+        <w:autoSpaceDE w:val="0"/>
+        <w:autoSpaceDN w:val="0"/>
+        <w:adjustRightInd w:val="0"/>
+        <w:rPr>
+          <w:rFonts w:ascii="Consolas" w:hAnsi="Consolas" w:cs="Times New Roman"/>
+          <w:sz w:val="20"/>
+          <w:szCs w:val="20"/>
+          <w:lang w:val="en-US"/>
+        </w:rPr>
+      </w:pPr>
+      <w:r>
+        <w:rPr>
+          <w:rFonts w:ascii="Consolas" w:hAnsi="Consolas" w:cs="Times New Roman"/>
+          <w:sz w:val="20"/>
+          <w:szCs w:val="20"/>
+          <w:lang w:val="en-US"/>
+        </w:rPr>
+        <w:tab/>
+      </w:r>
+      <w:r>
+        <w:rPr>
+          <w:rFonts w:ascii="Consolas" w:hAnsi="Consolas" w:cs="Times New Roman"/>
+          <w:sz w:val="20"/>
+          <w:szCs w:val="20"/>
+          <w:lang w:val="en-US"/>
+        </w:rPr>
+        <w:tab/>
+      </w:r>
+      <w:r>
+        <w:rPr>
+          <w:rFonts w:ascii="Consolas" w:hAnsi="Consolas" w:cs="Times New Roman"/>
+          <w:sz w:val="20"/>
+          <w:szCs w:val="20"/>
+          <w:lang w:val="en-US"/>
+        </w:rPr>
+        <w:tab/>
+      </w:r>
+      <w:r>
+        <w:rPr>
+          <w:rFonts w:ascii="Consolas" w:hAnsi="Consolas" w:cs="Times New Roman"/>
+          <w:sz w:val="20"/>
+          <w:szCs w:val="20"/>
+          <w:lang w:val="en-US"/>
+        </w:rPr>
+        <w:tab/>
+      </w:r>
+      <w:proofErr w:type="spellStart"/>
+      <w:r>
+        <w:rPr>
+          <w:rFonts w:ascii="Consolas" w:hAnsi="Consolas" w:cs="Times New Roman"/>
+          <w:sz w:val="20"/>
+          <w:szCs w:val="20"/>
+          <w:lang w:val="en-US"/>
+        </w:rPr>
+        <w:t>headsCounter</w:t>
+      </w:r>
+      <w:proofErr w:type="spellEnd"/>
+      <w:r>
+        <w:rPr>
+          <w:rFonts w:ascii="Consolas" w:hAnsi="Consolas" w:cs="Times New Roman"/>
+          <w:sz w:val="20"/>
+          <w:szCs w:val="20"/>
+          <w:lang w:val="en-US"/>
+        </w:rPr>
+        <w:t>+</w:t>
+      </w:r>
+      <w:proofErr w:type="gramStart"/>
+      <w:r>
+        <w:rPr>
+          <w:rFonts w:ascii="Consolas" w:hAnsi="Consolas" w:cs="Times New Roman"/>
+          <w:sz w:val="20"/>
+          <w:szCs w:val="20"/>
+          <w:lang w:val="en-US"/>
+        </w:rPr>
+        <w:t>+;</w:t>
+      </w:r>
+      <w:proofErr w:type="gramEnd"/>
+    </w:p>
+    <w:p>
+      <w:pPr>
+        <w:autoSpaceDE w:val="0"/>
+        <w:autoSpaceDN w:val="0"/>
+        <w:adjustRightInd w:val="0"/>
+        <w:rPr>
+          <w:rFonts w:ascii="Consolas" w:hAnsi="Consolas" w:cs="Times New Roman"/>
+          <w:sz w:val="20"/>
+          <w:szCs w:val="20"/>
+          <w:lang w:val="en-US"/>
+        </w:rPr>
+      </w:pPr>
+      <w:r>
+        <w:rPr>
+          <w:rFonts w:ascii="Consolas" w:hAnsi="Consolas" w:cs="Times New Roman"/>
+          <w:sz w:val="20"/>
+          <w:szCs w:val="20"/>
+          <w:lang w:val="en-US"/>
+        </w:rPr>
+        <w:tab/>
+      </w:r>
+      <w:r>
+        <w:rPr>
+          <w:rFonts w:ascii="Consolas" w:hAnsi="Consolas" w:cs="Times New Roman"/>
+          <w:sz w:val="20"/>
+          <w:szCs w:val="20"/>
+          <w:lang w:val="en-US"/>
+        </w:rPr>
+        <w:tab/>
+      </w:r>
+      <w:r>
+        <w:rPr>
+          <w:rFonts w:ascii="Consolas" w:hAnsi="Consolas" w:cs="Times New Roman"/>
+          <w:sz w:val="20"/>
+          <w:szCs w:val="20"/>
+          <w:lang w:val="en-US"/>
+        </w:rPr>
+        <w:tab/>
+        <w:t>} else {</w:t>
+      </w:r>
+    </w:p>
+    <w:p>
+      <w:pPr>
+        <w:autoSpaceDE w:val="0"/>
+        <w:autoSpaceDN w:val="0"/>
+        <w:adjustRightInd w:val="0"/>
+        <w:rPr>
+          <w:rFonts w:ascii="Consolas" w:hAnsi="Consolas" w:cs="Times New Roman"/>
+          <w:sz w:val="20"/>
+          <w:szCs w:val="20"/>
+          <w:lang w:val="en-US"/>
+        </w:rPr>
+      </w:pPr>
+      <w:r>
+        <w:rPr>
+          <w:rFonts w:ascii="Consolas" w:hAnsi="Consolas" w:cs="Times New Roman"/>
+          <w:sz w:val="20"/>
+          <w:szCs w:val="20"/>
+          <w:lang w:val="en-US"/>
+        </w:rPr>
+        <w:tab/>
+      </w:r>
+      <w:r>
+        <w:rPr>
+          <w:rFonts w:ascii="Consolas" w:hAnsi="Consolas" w:cs="Times New Roman"/>
+          <w:sz w:val="20"/>
+          <w:szCs w:val="20"/>
+          <w:lang w:val="en-US"/>
+        </w:rPr>
+        <w:tab/>
+      </w:r>
+      <w:r>
+        <w:rPr>
+          <w:rFonts w:ascii="Consolas" w:hAnsi="Consolas" w:cs="Times New Roman"/>
+          <w:sz w:val="20"/>
+          <w:szCs w:val="20"/>
+          <w:lang w:val="en-US"/>
+        </w:rPr>
+        <w:tab/>
+      </w:r>
+      <w:r>
+        <w:rPr>
+          <w:rFonts w:ascii="Consolas" w:hAnsi="Consolas" w:cs="Times New Roman"/>
+          <w:sz w:val="20"/>
+          <w:szCs w:val="20"/>
+          <w:lang w:val="en-US"/>
+        </w:rPr>
+        <w:tab/>
+      </w:r>
+      <w:proofErr w:type="spellStart"/>
+      <w:r>
+        <w:rPr>
+          <w:rFonts w:ascii="Consolas" w:hAnsi="Consolas" w:cs="Times New Roman"/>
+          <w:sz w:val="20"/>
+          <w:szCs w:val="20"/>
+          <w:lang w:val="en-US"/>
+        </w:rPr>
+        <w:t>tailsCounter</w:t>
+      </w:r>
+      <w:proofErr w:type="spellEnd"/>
+      <w:r>
+        <w:rPr>
+          <w:rFonts w:ascii="Consolas" w:hAnsi="Consolas" w:cs="Times New Roman"/>
+          <w:sz w:val="20"/>
+          <w:szCs w:val="20"/>
+          <w:lang w:val="en-US"/>
+        </w:rPr>
+        <w:t>+</w:t>
+      </w:r>
+      <w:proofErr w:type="gramStart"/>
+      <w:r>
+        <w:rPr>
+          <w:rFonts w:ascii="Consolas" w:hAnsi="Consolas" w:cs="Times New Roman"/>
+          <w:sz w:val="20"/>
+          <w:szCs w:val="20"/>
+          <w:lang w:val="en-US"/>
+        </w:rPr>
+        <w:t>+;</w:t>
+      </w:r>
+      <w:proofErr w:type="gramEnd"/>
+    </w:p>
+    <w:p>
+      <w:pPr>
+        <w:autoSpaceDE w:val="0"/>
+        <w:autoSpaceDN w:val="0"/>
+        <w:adjustRightInd w:val="0"/>
+        <w:rPr>
+          <w:rFonts w:ascii="Consolas" w:hAnsi="Consolas" w:cs="Times New Roman"/>
+          <w:sz w:val="20"/>
+          <w:szCs w:val="20"/>
+          <w:lang w:val="en-US"/>
+        </w:rPr>
+      </w:pPr>
+      <w:r>
+        <w:rPr>
+          <w:rFonts w:ascii="Consolas" w:hAnsi="Consolas" w:cs="Times New Roman"/>
+          <w:sz w:val="20"/>
+          <w:szCs w:val="20"/>
+          <w:lang w:val="en-US"/>
+        </w:rPr>
+        <w:tab/>
+      </w:r>
+      <w:r>
+        <w:rPr>
+          <w:rFonts w:ascii="Consolas" w:hAnsi="Consolas" w:cs="Times New Roman"/>
+          <w:sz w:val="20"/>
+          <w:szCs w:val="20"/>
+          <w:lang w:val="en-US"/>
+        </w:rPr>
+        <w:tab/>
+      </w:r>
+      <w:r>
+        <w:rPr>
+          <w:rFonts w:ascii="Consolas" w:hAnsi="Consolas" w:cs="Times New Roman"/>
+          <w:sz w:val="20"/>
+          <w:szCs w:val="20"/>
+          <w:lang w:val="en-US"/>
+        </w:rPr>
+        <w:tab/>
+        <w:t>}</w:t>
+      </w:r>
+    </w:p>
+    <w:p>
+      <w:pPr>
+        <w:autoSpaceDE w:val="0"/>
+        <w:autoSpaceDN w:val="0"/>
+        <w:adjustRightInd w:val="0"/>
+        <w:rPr>
+          <w:rFonts w:ascii="Consolas" w:hAnsi="Consolas" w:cs="Times New Roman"/>
+          <w:sz w:val="20"/>
+          <w:szCs w:val="20"/>
+          <w:lang w:val="en-US"/>
+        </w:rPr>
+      </w:pPr>
+      <w:r>
+        <w:rPr>
+          <w:rFonts w:ascii="Consolas" w:hAnsi="Consolas" w:cs="Times New Roman"/>
+          <w:sz w:val="20"/>
+          <w:szCs w:val="20"/>
+          <w:lang w:val="en-US"/>
+        </w:rPr>
+        <w:tab/>
+      </w:r>
+      <w:r>
+        <w:rPr>
+          <w:rFonts w:ascii="Consolas" w:hAnsi="Consolas" w:cs="Times New Roman"/>
+          <w:sz w:val="20"/>
+          <w:szCs w:val="20"/>
+          <w:lang w:val="en-US"/>
+        </w:rPr>
+        <w:tab/>
+        <w:t>}</w:t>
+      </w:r>
+    </w:p>
+    <w:p>
+      <w:pPr>
+        <w:autoSpaceDE w:val="0"/>
+        <w:autoSpaceDN w:val="0"/>
+        <w:adjustRightInd w:val="0"/>
+        <w:rPr>
+          <w:rFonts w:ascii="Consolas" w:hAnsi="Consolas" w:cs="Times New Roman"/>
+          <w:sz w:val="20"/>
+          <w:szCs w:val="20"/>
+          <w:lang w:val="en-US"/>
+        </w:rPr>
+      </w:pPr>
+      <w:r>
+        <w:rPr>
+          <w:rFonts w:ascii="Consolas" w:hAnsi="Consolas" w:cs="Times New Roman"/>
+          <w:sz w:val="20"/>
+          <w:szCs w:val="20"/>
+          <w:lang w:val="en-US"/>
+        </w:rPr>
+        <w:tab/>
+      </w:r>
+      <w:r>
+        <w:rPr>
+          <w:rFonts w:ascii="Consolas" w:hAnsi="Consolas" w:cs="Times New Roman"/>
+          <w:sz w:val="20"/>
+          <w:szCs w:val="20"/>
+          <w:lang w:val="en-US"/>
+        </w:rPr>
+        <w:tab/>
+      </w:r>
+      <w:proofErr w:type="spellStart"/>
+      <w:r>
+        <w:rPr>
+          <w:rFonts w:ascii="Consolas" w:hAnsi="Consolas" w:cs="Times New Roman"/>
+          <w:sz w:val="20"/>
+          <w:szCs w:val="20"/>
+          <w:lang w:val="en-US"/>
+        </w:rPr>
+        <w:t>System.out.println</w:t>
+      </w:r>
+      <w:proofErr w:type="spellEnd"/>
+      <w:r>
+        <w:rPr>
+          <w:rFonts w:ascii="Consolas" w:hAnsi="Consolas" w:cs="Times New Roman"/>
+          <w:sz w:val="20"/>
+          <w:szCs w:val="20"/>
+          <w:lang w:val="en-US"/>
+        </w:rPr>
+        <w:t>("\</w:t>
+      </w:r>
+      <w:proofErr w:type="spellStart"/>
+      <w:r>
+        <w:rPr>
+          <w:rFonts w:ascii="Consolas" w:hAnsi="Consolas" w:cs="Times New Roman"/>
+          <w:sz w:val="20"/>
+          <w:szCs w:val="20"/>
+          <w:lang w:val="en-US"/>
+        </w:rPr>
+        <w:t>nTotal</w:t>
+      </w:r>
+      <w:proofErr w:type="spellEnd"/>
+      <w:r>
+        <w:rPr>
+          <w:rFonts w:ascii="Consolas" w:hAnsi="Consolas" w:cs="Times New Roman"/>
+          <w:sz w:val="20"/>
+          <w:szCs w:val="20"/>
+          <w:lang w:val="en-US"/>
+        </w:rPr>
+        <w:t>\n" + "heads   tails\n" + "-------------"</w:t>
+      </w:r>
+      <w:proofErr w:type="gramStart"/>
+      <w:r>
+        <w:rPr>
+          <w:rFonts w:ascii="Consolas" w:hAnsi="Consolas" w:cs="Times New Roman"/>
+          <w:sz w:val="20"/>
+          <w:szCs w:val="20"/>
+          <w:lang w:val="en-US"/>
+        </w:rPr>
+        <w:t>);</w:t>
+      </w:r>
+      <w:proofErr w:type="gramEnd"/>
+    </w:p>
+    <w:p>
+      <w:pPr>
+        <w:autoSpaceDE w:val="0"/>
+        <w:autoSpaceDN w:val="0"/>
+        <w:adjustRightInd w:val="0"/>
+        <w:rPr>
+          <w:rFonts w:ascii="Consolas" w:hAnsi="Consolas" w:cs="Times New Roman"/>
+          <w:sz w:val="20"/>
+          <w:szCs w:val="20"/>
+          <w:lang w:val="en-US"/>
+        </w:rPr>
+      </w:pPr>
+      <w:r>
+        <w:rPr>
+          <w:rFonts w:ascii="Consolas" w:hAnsi="Consolas" w:cs="Times New Roman"/>
+          <w:sz w:val="20"/>
+          <w:szCs w:val="20"/>
+          <w:lang w:val="en-US"/>
+        </w:rPr>
+        <w:tab/>
+      </w:r>
+      <w:r>
+        <w:rPr>
+          <w:rFonts w:ascii="Consolas" w:hAnsi="Consolas" w:cs="Times New Roman"/>
+          <w:sz w:val="20"/>
+          <w:szCs w:val="20"/>
+          <w:lang w:val="en-US"/>
+        </w:rPr>
+        <w:tab/>
+      </w:r>
+      <w:proofErr w:type="spellStart"/>
+      <w:r>
+        <w:rPr>
+          <w:rFonts w:ascii="Consolas" w:hAnsi="Consolas" w:cs="Times New Roman"/>
+          <w:sz w:val="20"/>
+          <w:szCs w:val="20"/>
+          <w:lang w:val="en-US"/>
+        </w:rPr>
+        <w:t>System.out.printf</w:t>
+      </w:r>
+      <w:proofErr w:type="spellEnd"/>
+      <w:r>
+        <w:rPr>
+          <w:rFonts w:ascii="Consolas" w:hAnsi="Consolas" w:cs="Times New Roman"/>
+          <w:sz w:val="20"/>
+          <w:szCs w:val="20"/>
+          <w:lang w:val="en-US"/>
+        </w:rPr>
+        <w:t xml:space="preserve">("%-8s %s", </w:t>
+      </w:r>
+      <w:proofErr w:type="spellStart"/>
+      <w:r>
+        <w:rPr>
+          <w:rFonts w:ascii="Consolas" w:hAnsi="Consolas" w:cs="Times New Roman"/>
+          <w:sz w:val="20"/>
+          <w:szCs w:val="20"/>
+          <w:lang w:val="en-US"/>
+        </w:rPr>
+        <w:t>headsCounter</w:t>
+      </w:r>
+      <w:proofErr w:type="spellEnd"/>
+      <w:r>
+        <w:rPr>
+          <w:rFonts w:ascii="Consolas" w:hAnsi="Consolas" w:cs="Times New Roman"/>
+          <w:sz w:val="20"/>
+          <w:szCs w:val="20"/>
+          <w:lang w:val="en-US"/>
+        </w:rPr>
+        <w:t xml:space="preserve">, </w:t>
+      </w:r>
+      <w:proofErr w:type="spellStart"/>
+      <w:r>
+        <w:rPr>
+          <w:rFonts w:ascii="Consolas" w:hAnsi="Consolas" w:cs="Times New Roman"/>
+          <w:sz w:val="20"/>
+          <w:szCs w:val="20"/>
+          <w:lang w:val="en-US"/>
+        </w:rPr>
+        <w:t>tailsCounter</w:t>
+      </w:r>
+      <w:proofErr w:type="spellEnd"/>
+      <w:proofErr w:type="gramStart"/>
+      <w:r>
+        <w:rPr>
+          <w:rFonts w:ascii="Consolas" w:hAnsi="Consolas" w:cs="Times New Roman"/>
+          <w:sz w:val="20"/>
+          <w:szCs w:val="20"/>
+          <w:lang w:val="en-US"/>
+        </w:rPr>
+        <w:t>);</w:t>
+      </w:r>
+      <w:proofErr w:type="gramEnd"/>
+    </w:p>
+    <w:p>
+      <w:pPr>
+        <w:autoSpaceDE w:val="0"/>
+        <w:autoSpaceDN w:val="0"/>
+        <w:adjustRightInd w:val="0"/>
+        <w:rPr>
+          <w:rFonts w:ascii="Consolas" w:hAnsi="Consolas" w:cs="Times New Roman"/>
+          <w:sz w:val="20"/>
+          <w:szCs w:val="20"/>
+          <w:lang w:val="en-US"/>
+        </w:rPr>
+      </w:pPr>
+      <w:r>
+        <w:rPr>
+          <w:rFonts w:ascii="Consolas" w:hAnsi="Consolas" w:cs="Times New Roman"/>
+          <w:sz w:val="20"/>
+          <w:szCs w:val="20"/>
+          <w:lang w:val="en-US"/>
+        </w:rPr>
+        <w:tab/>
+        <w:t>}</w:t>
+      </w:r>
+    </w:p>
+    <w:p>
+      <w:pPr>
+        <w:autoSpaceDE w:val="0"/>
+        <w:autoSpaceDN w:val="0"/>
+        <w:adjustRightInd w:val="0"/>
+        <w:rPr>
+          <w:rFonts w:ascii="Consolas" w:hAnsi="Consolas" w:cs="Times New Roman"/>
+          <w:sz w:val="20"/>
+          <w:szCs w:val="20"/>
+          <w:lang w:val="en-US"/>
+        </w:rPr>
+      </w:pPr>
+      <w:r>
+        <w:rPr>
+          <w:rFonts w:ascii="Consolas" w:hAnsi="Consolas" w:cs="Times New Roman"/>
+          <w:sz w:val="20"/>
+          <w:szCs w:val="20"/>
+          <w:lang w:val="en-US"/>
+        </w:rPr>
+        <w:t>}</w:t>
+      </w:r>
+    </w:p>
+    <w:p>
+      <w:pPr>
+        <w:autoSpaceDE w:val="0"/>
+        <w:autoSpaceDN w:val="0"/>
+        <w:adjustRightInd w:val="0"/>
+        <w:rPr>
+          <w:rFonts w:ascii="Consolas" w:hAnsi="Consolas" w:cs="Times New Roman"/>
+          <w:sz w:val="20"/>
+          <w:szCs w:val="20"/>
+          <w:lang w:val="en-US"/>
+        </w:rPr>
+      </w:pPr>
+    </w:p>
+    <w:p>
+      <w:pPr>
+        <w:autoSpaceDE w:val="0"/>
+        <w:autoSpaceDN w:val="0"/>
+        <w:adjustRightInd w:val="0"/>
+        <w:rPr>
+          <w:rFonts w:ascii="Consolas" w:hAnsi="Consolas" w:cs="Times New Roman"/>
+          <w:sz w:val="20"/>
+          <w:szCs w:val="20"/>
+          <w:lang w:val="en-US"/>
+        </w:rPr>
+      </w:pPr>
+      <w:r>
+        <w:rPr>
+          <w:rFonts w:ascii="Consolas" w:hAnsi="Consolas" w:cs="Times New Roman"/>
+          <w:sz w:val="20"/>
+          <w:szCs w:val="20"/>
+          <w:lang w:val="en-US"/>
+        </w:rPr>
+        <w:t>class Coin {</w:t>
+      </w:r>
+    </w:p>
+    <w:p>
+      <w:pPr>
+        <w:autoSpaceDE w:val="0"/>
+        <w:autoSpaceDN w:val="0"/>
+        <w:adjustRightInd w:val="0"/>
+        <w:rPr>
+          <w:rFonts w:ascii="Consolas" w:hAnsi="Consolas" w:cs="Times New Roman"/>
+          <w:sz w:val="20"/>
+          <w:szCs w:val="20"/>
+          <w:lang w:val="en-US"/>
+        </w:rPr>
+      </w:pPr>
+      <w:r>
+        <w:rPr>
+          <w:rFonts w:ascii="Consolas" w:hAnsi="Consolas" w:cs="Times New Roman"/>
+          <w:sz w:val="20"/>
+          <w:szCs w:val="20"/>
+          <w:lang w:val="en-US"/>
+        </w:rPr>
+        <w:tab/>
+        <w:t xml:space="preserve">private String </w:t>
+      </w:r>
+      <w:proofErr w:type="spellStart"/>
+      <w:proofErr w:type="gramStart"/>
+      <w:r>
+        <w:rPr>
+          <w:rFonts w:ascii="Consolas" w:hAnsi="Consolas" w:cs="Times New Roman"/>
+          <w:sz w:val="20"/>
+          <w:szCs w:val="20"/>
+          <w:lang w:val="en-US"/>
+        </w:rPr>
+        <w:t>sideUp</w:t>
+      </w:r>
+      <w:proofErr w:type="spellEnd"/>
+      <w:r>
+        <w:rPr>
+          <w:rFonts w:ascii="Consolas" w:hAnsi="Consolas" w:cs="Times New Roman"/>
+          <w:sz w:val="20"/>
+          <w:szCs w:val="20"/>
+          <w:lang w:val="en-US"/>
+        </w:rPr>
+        <w:t>;</w:t>
+      </w:r>
+      <w:proofErr w:type="gramEnd"/>
+    </w:p>
+    <w:p>
+      <w:pPr>
+        <w:autoSpaceDE w:val="0"/>
+        <w:autoSpaceDN w:val="0"/>
+        <w:adjustRightInd w:val="0"/>
+        <w:rPr>
+          <w:rFonts w:ascii="Consolas" w:hAnsi="Consolas" w:cs="Times New Roman"/>
+          <w:sz w:val="20"/>
+          <w:szCs w:val="20"/>
+          <w:lang w:val="en-US"/>
+        </w:rPr>
+      </w:pPr>
+    </w:p>
+    <w:p>
+      <w:pPr>
+        <w:autoSpaceDE w:val="0"/>
+        <w:autoSpaceDN w:val="0"/>
+        <w:adjustRightInd w:val="0"/>
+        <w:rPr>
+          <w:rFonts w:ascii="Consolas" w:hAnsi="Consolas" w:cs="Times New Roman"/>
+          <w:sz w:val="20"/>
+          <w:szCs w:val="20"/>
+          <w:lang w:val="en-US"/>
+        </w:rPr>
+      </w:pPr>
+      <w:r>
+        <w:rPr>
+          <w:rFonts w:ascii="Consolas" w:hAnsi="Consolas" w:cs="Times New Roman"/>
+          <w:sz w:val="20"/>
+          <w:szCs w:val="20"/>
+          <w:lang w:val="en-US"/>
+        </w:rPr>
+        <w:tab/>
+        <w:t xml:space="preserve">public </w:t>
+      </w:r>
+      <w:proofErr w:type="gramStart"/>
+      <w:r>
+        <w:rPr>
+          <w:rFonts w:ascii="Consolas" w:hAnsi="Consolas" w:cs="Times New Roman"/>
+          <w:sz w:val="20"/>
+          <w:szCs w:val="20"/>
+          <w:lang w:val="en-US"/>
+        </w:rPr>
+        <w:t>Coin(</w:t>
+      </w:r>
+      <w:proofErr w:type="gramEnd"/>
+      <w:r>
+        <w:rPr>
+          <w:rFonts w:ascii="Consolas" w:hAnsi="Consolas" w:cs="Times New Roman"/>
+          <w:sz w:val="20"/>
+          <w:szCs w:val="20"/>
+          <w:lang w:val="en-US"/>
+        </w:rPr>
+        <w:t>) {</w:t>
+      </w:r>
+    </w:p>
+    <w:p>
+      <w:pPr>
+        <w:autoSpaceDE w:val="0"/>
+        <w:autoSpaceDN w:val="0"/>
+        <w:adjustRightInd w:val="0"/>
+        <w:rPr>
+          <w:rFonts w:ascii="Consolas" w:hAnsi="Consolas" w:cs="Times New Roman"/>
+          <w:sz w:val="20"/>
+          <w:szCs w:val="20"/>
+          <w:lang w:val="en-US"/>
+        </w:rPr>
+      </w:pPr>
+      <w:r>
+        <w:rPr>
+          <w:rFonts w:ascii="Consolas" w:hAnsi="Consolas" w:cs="Times New Roman"/>
+          <w:sz w:val="20"/>
+          <w:szCs w:val="20"/>
+          <w:lang w:val="en-US"/>
+        </w:rPr>
+        <w:tab/>
+      </w:r>
+      <w:r>
+        <w:rPr>
+          <w:rFonts w:ascii="Consolas" w:hAnsi="Consolas" w:cs="Times New Roman"/>
+          <w:sz w:val="20"/>
+          <w:szCs w:val="20"/>
+          <w:lang w:val="en-US"/>
+        </w:rPr>
+        <w:tab/>
+      </w:r>
+      <w:proofErr w:type="gramStart"/>
+      <w:r>
+        <w:rPr>
+          <w:rFonts w:ascii="Consolas" w:hAnsi="Consolas" w:cs="Times New Roman"/>
+          <w:sz w:val="20"/>
+          <w:szCs w:val="20"/>
+          <w:lang w:val="en-US"/>
+        </w:rPr>
+        <w:t>toss(</w:t>
+      </w:r>
+      <w:proofErr w:type="gramEnd"/>
+      <w:r>
+        <w:rPr>
+          <w:rFonts w:ascii="Consolas" w:hAnsi="Consolas" w:cs="Times New Roman"/>
+          <w:sz w:val="20"/>
+          <w:szCs w:val="20"/>
+          <w:lang w:val="en-US"/>
+        </w:rPr>
+        <w:t>);</w:t>
+      </w:r>
+    </w:p>
+    <w:p>
+      <w:pPr>
+        <w:autoSpaceDE w:val="0"/>
+        <w:autoSpaceDN w:val="0"/>
+        <w:adjustRightInd w:val="0"/>
+        <w:rPr>
+          <w:rFonts w:ascii="Consolas" w:hAnsi="Consolas" w:cs="Times New Roman"/>
+          <w:sz w:val="20"/>
+          <w:szCs w:val="20"/>
+          <w:lang w:val="en-US"/>
+        </w:rPr>
+      </w:pPr>
+      <w:r>
+        <w:rPr>
+          <w:rFonts w:ascii="Consolas" w:hAnsi="Consolas" w:cs="Times New Roman"/>
+          <w:sz w:val="20"/>
+          <w:szCs w:val="20"/>
+          <w:lang w:val="en-US"/>
+        </w:rPr>
+        <w:tab/>
+        <w:t>}</w:t>
+      </w:r>
+    </w:p>
+    <w:p>
+      <w:pPr>
+        <w:autoSpaceDE w:val="0"/>
+        <w:autoSpaceDN w:val="0"/>
+        <w:adjustRightInd w:val="0"/>
+        <w:rPr>
+          <w:rFonts w:ascii="Consolas" w:hAnsi="Consolas" w:cs="Times New Roman"/>
+          <w:sz w:val="20"/>
+          <w:szCs w:val="20"/>
+          <w:lang w:val="en-US"/>
+        </w:rPr>
+      </w:pPr>
+    </w:p>
+    <w:p>
+      <w:pPr>
+        <w:autoSpaceDE w:val="0"/>
+        <w:autoSpaceDN w:val="0"/>
+        <w:adjustRightInd w:val="0"/>
+        <w:rPr>
+          <w:rFonts w:ascii="Consolas" w:hAnsi="Consolas" w:cs="Times New Roman"/>
+          <w:sz w:val="20"/>
+          <w:szCs w:val="20"/>
+          <w:lang w:val="en-US"/>
+        </w:rPr>
+      </w:pPr>
+      <w:r>
+        <w:rPr>
+          <w:rFonts w:ascii="Consolas" w:hAnsi="Consolas" w:cs="Times New Roman"/>
+          <w:sz w:val="20"/>
+          <w:szCs w:val="20"/>
+          <w:lang w:val="en-US"/>
+        </w:rPr>
+        <w:tab/>
+        <w:t xml:space="preserve">public void </w:t>
+      </w:r>
+      <w:proofErr w:type="gramStart"/>
+      <w:r>
+        <w:rPr>
+          <w:rFonts w:ascii="Consolas" w:hAnsi="Consolas" w:cs="Times New Roman"/>
+          <w:sz w:val="20"/>
+          <w:szCs w:val="20"/>
+          <w:lang w:val="en-US"/>
+        </w:rPr>
+        <w:t>toss(</w:t>
+      </w:r>
+      <w:proofErr w:type="gramEnd"/>
+      <w:r>
+        <w:rPr>
+          <w:rFonts w:ascii="Consolas" w:hAnsi="Consolas" w:cs="Times New Roman"/>
+          <w:sz w:val="20"/>
+          <w:szCs w:val="20"/>
+          <w:lang w:val="en-US"/>
+        </w:rPr>
+        <w:t>) {</w:t>
+      </w:r>
+    </w:p>
+    <w:p>
+      <w:pPr>
+        <w:autoSpaceDE w:val="0"/>
+        <w:autoSpaceDN w:val="0"/>
+        <w:adjustRightInd w:val="0"/>
+        <w:rPr>
+          <w:rFonts w:ascii="Consolas" w:hAnsi="Consolas" w:cs="Times New Roman"/>
+          <w:sz w:val="20"/>
+          <w:szCs w:val="20"/>
+          <w:lang w:val="en-US"/>
+        </w:rPr>
+      </w:pPr>
+      <w:r>
+        <w:rPr>
+          <w:rFonts w:ascii="Consolas" w:hAnsi="Consolas" w:cs="Times New Roman"/>
+          <w:sz w:val="20"/>
+          <w:szCs w:val="20"/>
+          <w:lang w:val="en-US"/>
+        </w:rPr>
+        <w:tab/>
+      </w:r>
+      <w:r>
+        <w:rPr>
+          <w:rFonts w:ascii="Consolas" w:hAnsi="Consolas" w:cs="Times New Roman"/>
+          <w:sz w:val="20"/>
+          <w:szCs w:val="20"/>
+          <w:lang w:val="en-US"/>
+        </w:rPr>
+        <w:tab/>
+        <w:t xml:space="preserve">Random </w:t>
+      </w:r>
+      <w:proofErr w:type="spellStart"/>
+      <w:r>
+        <w:rPr>
+          <w:rFonts w:ascii="Consolas" w:hAnsi="Consolas" w:cs="Times New Roman"/>
+          <w:sz w:val="20"/>
+          <w:szCs w:val="20"/>
+          <w:lang w:val="en-US"/>
+        </w:rPr>
+        <w:t>randomNumber</w:t>
+      </w:r>
+      <w:proofErr w:type="spellEnd"/>
+      <w:r>
+        <w:rPr>
+          <w:rFonts w:ascii="Consolas" w:hAnsi="Consolas" w:cs="Times New Roman"/>
+          <w:sz w:val="20"/>
+          <w:szCs w:val="20"/>
+          <w:lang w:val="en-US"/>
+        </w:rPr>
+        <w:t xml:space="preserve"> = new </w:t>
+      </w:r>
+      <w:proofErr w:type="gramStart"/>
+      <w:r>
+        <w:rPr>
+          <w:rFonts w:ascii="Consolas" w:hAnsi="Consolas" w:cs="Times New Roman"/>
+          <w:sz w:val="20"/>
+          <w:szCs w:val="20"/>
+          <w:lang w:val="en-US"/>
+        </w:rPr>
+        <w:t>Random(</w:t>
+      </w:r>
+      <w:proofErr w:type="gramEnd"/>
+      <w:r>
+        <w:rPr>
+          <w:rFonts w:ascii="Consolas" w:hAnsi="Consolas" w:cs="Times New Roman"/>
+          <w:sz w:val="20"/>
+          <w:szCs w:val="20"/>
+          <w:lang w:val="en-US"/>
+        </w:rPr>
+        <w:t>);</w:t>
+      </w:r>
+    </w:p>
+    <w:p>
+      <w:pPr>
+        <w:autoSpaceDE w:val="0"/>
+        <w:autoSpaceDN w:val="0"/>
+        <w:adjustRightInd w:val="0"/>
+        <w:rPr>
+          <w:rFonts w:ascii="Consolas" w:hAnsi="Consolas" w:cs="Times New Roman"/>
+          <w:sz w:val="20"/>
+          <w:szCs w:val="20"/>
+          <w:lang w:val="en-US"/>
+        </w:rPr>
+      </w:pPr>
+      <w:r>
+        <w:rPr>
+          <w:rFonts w:ascii="Consolas" w:hAnsi="Consolas" w:cs="Times New Roman"/>
+          <w:sz w:val="20"/>
+          <w:szCs w:val="20"/>
+          <w:lang w:val="en-US"/>
+        </w:rPr>
+        <w:tab/>
+      </w:r>
+      <w:r>
+        <w:rPr>
+          <w:rFonts w:ascii="Consolas" w:hAnsi="Consolas" w:cs="Times New Roman"/>
+          <w:sz w:val="20"/>
+          <w:szCs w:val="20"/>
+          <w:lang w:val="en-US"/>
+        </w:rPr>
+        <w:tab/>
+      </w:r>
+      <w:proofErr w:type="spellStart"/>
+      <w:r>
+        <w:rPr>
+          <w:rFonts w:ascii="Consolas" w:hAnsi="Consolas" w:cs="Times New Roman"/>
+          <w:sz w:val="20"/>
+          <w:szCs w:val="20"/>
+          <w:lang w:val="en-US"/>
+        </w:rPr>
+        <w:t>sideUp</w:t>
+      </w:r>
+      <w:proofErr w:type="spellEnd"/>
+      <w:r>
+        <w:rPr>
+          <w:rFonts w:ascii="Consolas" w:hAnsi="Consolas" w:cs="Times New Roman"/>
+          <w:sz w:val="20"/>
+          <w:szCs w:val="20"/>
+          <w:lang w:val="en-US"/>
+        </w:rPr>
+        <w:t xml:space="preserve"> = </w:t>
+      </w:r>
+      <w:proofErr w:type="spellStart"/>
+      <w:r>
+        <w:rPr>
+          <w:rFonts w:ascii="Consolas" w:hAnsi="Consolas" w:cs="Times New Roman"/>
+          <w:sz w:val="20"/>
+          <w:szCs w:val="20"/>
+          <w:lang w:val="en-US"/>
+        </w:rPr>
+        <w:t>randomNumber.nextBoolean</w:t>
+      </w:r>
+      <w:proofErr w:type="spellEnd"/>
+      <w:r>
+        <w:rPr>
+          <w:rFonts w:ascii="Consolas" w:hAnsi="Consolas" w:cs="Times New Roman"/>
+          <w:sz w:val="20"/>
+          <w:szCs w:val="20"/>
+          <w:lang w:val="en-US"/>
+        </w:rPr>
+        <w:t>(</w:t>
+      </w:r>
+      <w:proofErr w:type="gramStart"/>
+      <w:r>
+        <w:rPr>
+          <w:rFonts w:ascii="Consolas" w:hAnsi="Consolas" w:cs="Times New Roman"/>
+          <w:sz w:val="20"/>
+          <w:szCs w:val="20"/>
+          <w:lang w:val="en-US"/>
+        </w:rPr>
+        <w:t>) ?</w:t>
+      </w:r>
+      <w:proofErr w:type="gramEnd"/>
+      <w:r>
+        <w:rPr>
+          <w:rFonts w:ascii="Consolas" w:hAnsi="Consolas" w:cs="Times New Roman"/>
+          <w:sz w:val="20"/>
+          <w:szCs w:val="20"/>
+          <w:lang w:val="en-US"/>
+        </w:rPr>
+        <w:t xml:space="preserve"> "heads</w:t>
+      </w:r>
+      <w:proofErr w:type="gramStart"/>
+      <w:r>
+        <w:rPr>
+          <w:rFonts w:ascii="Consolas" w:hAnsi="Consolas" w:cs="Times New Roman"/>
+          <w:sz w:val="20"/>
+          <w:szCs w:val="20"/>
+          <w:lang w:val="en-US"/>
+        </w:rPr>
+        <w:t>" :</w:t>
+      </w:r>
+      <w:proofErr w:type="gramEnd"/>
+      <w:r>
+        <w:rPr>
+          <w:rFonts w:ascii="Consolas" w:hAnsi="Consolas" w:cs="Times New Roman"/>
+          <w:sz w:val="20"/>
+          <w:szCs w:val="20"/>
+          <w:lang w:val="en-US"/>
+        </w:rPr>
+        <w:t xml:space="preserve"> "tails";</w:t>
+      </w:r>
+    </w:p>
+    <w:p>
+      <w:pPr>
+        <w:autoSpaceDE w:val="0"/>
+        <w:autoSpaceDN w:val="0"/>
+        <w:adjustRightInd w:val="0"/>
+        <w:rPr>
+          <w:rFonts w:ascii="Consolas" w:hAnsi="Consolas" w:cs="Times New Roman"/>
+          <w:sz w:val="20"/>
+          <w:szCs w:val="20"/>
+          <w:lang w:val="en-US"/>
+        </w:rPr>
+      </w:pPr>
+      <w:r>
+        <w:rPr>
+          <w:rFonts w:ascii="Consolas" w:hAnsi="Consolas" w:cs="Times New Roman"/>
+          <w:sz w:val="20"/>
+          <w:szCs w:val="20"/>
+          <w:lang w:val="en-US"/>
+        </w:rPr>
+        <w:tab/>
+        <w:t>}</w:t>
+      </w:r>
+    </w:p>
+    <w:p>
+      <w:pPr>
+        <w:autoSpaceDE w:val="0"/>
+        <w:autoSpaceDN w:val="0"/>
+        <w:adjustRightInd w:val="0"/>
+        <w:rPr>
+          <w:rFonts w:ascii="Consolas" w:hAnsi="Consolas" w:cs="Times New Roman"/>
+          <w:sz w:val="20"/>
+          <w:szCs w:val="20"/>
+          <w:lang w:val="en-US"/>
+        </w:rPr>
+      </w:pPr>
+    </w:p>
+    <w:p>
+      <w:pPr>
+        <w:autoSpaceDE w:val="0"/>
+        <w:autoSpaceDN w:val="0"/>
+        <w:adjustRightInd w:val="0"/>
+        <w:rPr>
+          <w:rFonts w:ascii="Consolas" w:hAnsi="Consolas" w:cs="Times New Roman"/>
+          <w:sz w:val="20"/>
+          <w:szCs w:val="20"/>
+          <w:lang w:val="en-US"/>
+        </w:rPr>
+      </w:pPr>
+      <w:r>
+        <w:rPr>
+          <w:rFonts w:ascii="Consolas" w:hAnsi="Consolas" w:cs="Times New Roman"/>
+          <w:sz w:val="20"/>
+          <w:szCs w:val="20"/>
+          <w:lang w:val="en-US"/>
+        </w:rPr>
+        <w:tab/>
+        <w:t xml:space="preserve">public String </w:t>
+      </w:r>
+      <w:proofErr w:type="spellStart"/>
+      <w:proofErr w:type="gramStart"/>
+      <w:r>
+        <w:rPr>
+          <w:rFonts w:ascii="Consolas" w:hAnsi="Consolas" w:cs="Times New Roman"/>
+          <w:sz w:val="20"/>
+          <w:szCs w:val="20"/>
+          <w:lang w:val="en-US"/>
+        </w:rPr>
+        <w:t>getSideUp</w:t>
+      </w:r>
+      <w:proofErr w:type="spellEnd"/>
+      <w:r>
+        <w:rPr>
+          <w:rFonts w:ascii="Consolas" w:hAnsi="Consolas" w:cs="Times New Roman"/>
+          <w:sz w:val="20"/>
+          <w:szCs w:val="20"/>
+          <w:lang w:val="en-US"/>
+        </w:rPr>
+        <w:t>(</w:t>
+      </w:r>
+      <w:proofErr w:type="gramEnd"/>
+      <w:r>
+        <w:rPr>
+          <w:rFonts w:ascii="Consolas" w:hAnsi="Consolas" w:cs="Times New Roman"/>
+          <w:sz w:val="20"/>
+          <w:szCs w:val="20"/>
+          <w:lang w:val="en-US"/>
+        </w:rPr>
+        <w:t>) {</w:t>
+      </w:r>
+    </w:p>
+    <w:p>
+      <w:pPr>
+        <w:autoSpaceDE w:val="0"/>
+        <w:autoSpaceDN w:val="0"/>
+        <w:adjustRightInd w:val="0"/>
+        <w:rPr>
+          <w:rFonts w:ascii="Consolas" w:hAnsi="Consolas" w:cs="Times New Roman"/>
+          <w:sz w:val="20"/>
+          <w:szCs w:val="20"/>
+          <w:lang w:val="en-US"/>
+        </w:rPr>
+      </w:pPr>
+      <w:r>
+        <w:rPr>
+          <w:rFonts w:ascii="Consolas" w:hAnsi="Consolas" w:cs="Times New Roman"/>
+          <w:sz w:val="20"/>
+          <w:szCs w:val="20"/>
+          <w:lang w:val="en-US"/>
+        </w:rPr>
+        <w:tab/>
+      </w:r>
+      <w:r>
+        <w:rPr>
+          <w:rFonts w:ascii="Consolas" w:hAnsi="Consolas" w:cs="Times New Roman"/>
+          <w:sz w:val="20"/>
+          <w:szCs w:val="20"/>
+          <w:lang w:val="en-US"/>
+        </w:rPr>
+        <w:tab/>
+        <w:t xml:space="preserve">return </w:t>
+      </w:r>
+      <w:proofErr w:type="spellStart"/>
+      <w:proofErr w:type="gramStart"/>
+      <w:r>
+        <w:rPr>
+          <w:rFonts w:ascii="Consolas" w:hAnsi="Consolas" w:cs="Times New Roman"/>
+          <w:sz w:val="20"/>
+          <w:szCs w:val="20"/>
+          <w:lang w:val="en-US"/>
+        </w:rPr>
+        <w:t>sideUp</w:t>
+      </w:r>
+      <w:proofErr w:type="spellEnd"/>
+      <w:r>
+        <w:rPr>
+          <w:rFonts w:ascii="Consolas" w:hAnsi="Consolas" w:cs="Times New Roman"/>
+          <w:sz w:val="20"/>
+          <w:szCs w:val="20"/>
+          <w:lang w:val="en-US"/>
+        </w:rPr>
+        <w:t>;</w:t>
+      </w:r>
+      <w:proofErr w:type="gramEnd"/>
+    </w:p>
+    <w:p>
+      <w:pPr>
+        <w:autoSpaceDE w:val="0"/>
+        <w:autoSpaceDN w:val="0"/>
+        <w:adjustRightInd w:val="0"/>
+        <w:rPr>
+          <w:rFonts w:ascii="Consolas" w:hAnsi="Consolas" w:cs="Times New Roman"/>
+          <w:sz w:val="20"/>
+          <w:szCs w:val="20"/>
+          <w:lang w:val="en-US"/>
+        </w:rPr>
+      </w:pPr>
+      <w:r>
+        <w:rPr>
+          <w:rFonts w:ascii="Consolas" w:hAnsi="Consolas" w:cs="Times New Roman"/>
+          <w:sz w:val="20"/>
+          <w:szCs w:val="20"/>
+          <w:lang w:val="en-US"/>
+        </w:rPr>
+        <w:tab/>
+        <w:t>}</w:t>
+      </w:r>
+    </w:p>
+    <w:p>
+      <w:pPr>
+        <w:autoSpaceDE w:val="0"/>
+        <w:autoSpaceDN w:val="0"/>
+        <w:adjustRightInd w:val="0"/>
+        <w:rPr>
+          <w:rFonts w:ascii="Consolas" w:hAnsi="Consolas" w:cs="Times New Roman"/>
+          <w:sz w:val="20"/>
+          <w:szCs w:val="20"/>
+          <w:lang w:val="en-US"/>
+        </w:rPr>
+      </w:pPr>
+      <w:r>
+        <w:rPr>
+          <w:rFonts w:ascii="Consolas" w:hAnsi="Consolas" w:cs="Times New Roman"/>
+          <w:sz w:val="20"/>
+          <w:szCs w:val="20"/>
+          <w:lang w:val="en-US"/>
+        </w:rPr>
+        <w:t>}</w:t>
+      </w:r>
+    </w:p>
+    <w:p>
+      <w:pPr>
+        <w:autoSpaceDE w:val="0"/>
+        <w:autoSpaceDN w:val="0"/>
+        <w:adjustRightInd w:val="0"/>
+        <w:rPr>
+          <w:rFonts w:ascii="Consolas" w:hAnsi="Consolas" w:cs="Times New Roman"/>
+          <w:sz w:val="20"/>
+          <w:szCs w:val="20"/>
+          <w:lang w:val="en-US"/>
+        </w:rPr>
+      </w:pPr>
+    </w:p>
+    <w:p>
+      <w:pPr>
+        <w:autoSpaceDE w:val="0"/>
+        <w:autoSpaceDN w:val="0"/>
+        <w:adjustRightInd w:val="0"/>
+        <w:rPr>
+          <w:rFonts w:ascii="Consolas" w:hAnsi="Consolas" w:cs="Times New Roman"/>
+          <w:sz w:val="20"/>
+          <w:szCs w:val="20"/>
+          <w:lang w:val="en-US"/>
+        </w:rPr>
+      </w:pPr>
+    </w:p>
+    <w:p>
+      <w:pPr>
+        <w:autoSpaceDE w:val="0"/>
+        <w:autoSpaceDN w:val="0"/>
+        <w:adjustRightInd w:val="0"/>
+        <w:rPr>
+          <w:rFonts w:ascii="Consolas" w:hAnsi="Consolas" w:cs="Times New Roman"/>
+          <w:sz w:val="20"/>
+          <w:szCs w:val="20"/>
+          <w:lang w:val="en-US"/>
+        </w:rPr>
+      </w:pPr>
+    </w:p>
+    <w:p>
+      <w:pPr>
+        <w:autoSpaceDE w:val="0"/>
+        <w:autoSpaceDN w:val="0"/>
+        <w:adjustRightInd w:val="0"/>
+        <w:rPr>
+          <w:rFonts w:ascii="Consolas" w:hAnsi="Consolas" w:cs="Times New Roman"/>
+          <w:sz w:val="20"/>
+          <w:szCs w:val="20"/>
+          <w:lang w:val="en-US"/>
+        </w:rPr>
+      </w:pPr>
+    </w:p>
+    <w:p>
+      <w:pPr>
+        <w:rPr>
+          <w:rFonts w:ascii="Courier New" w:hAnsi="Courier New" w:cs="Courier New"/>
+          <w:sz w:val="36"/>
+          <w:szCs w:val="36"/>
+        </w:rPr>
+      </w:pPr>
+      <w:r>
+        <w:rPr>
+          <w:rFonts w:ascii="Roboto" w:hAnsi="Roboto"/>
+          <w:b/>
+          <w:bCs/>
+          <w:color w:val="030303"/>
+          <w:sz w:val="28"/>
+          <w:szCs w:val="28"/>
+          <w:highlight w:val="yellow"/>
+          <w:shd w:val="clear" w:color="auto" w:fill="F9F9F9"/>
+        </w:rPr>
+        <w:lastRenderedPageBreak/>
+        <w:t>Output:</w:t>
+      </w:r>
+      <w:r>
+        <w:rPr>
+          <w:rFonts w:ascii="Roboto" w:hAnsi="Roboto"/>
+          <w:b/>
+          <w:bCs/>
+          <w:color w:val="030303"/>
+          <w:sz w:val="28"/>
+          <w:szCs w:val="28"/>
+          <w:shd w:val="clear" w:color="auto" w:fill="F9F9F9"/>
+        </w:rPr>
+        <w:br/>
+      </w:r>
+    </w:p>
+    <w:p>
+      <w:pPr>
+        <w:autoSpaceDE w:val="0"/>
+        <w:autoSpaceDN w:val="0"/>
+        <w:adjustRightInd w:val="0"/>
+        <w:rPr>
+          <w:rFonts w:ascii="Roboto" w:hAnsi="Roboto" w:cs="Times New Roman"/>
+          <w:lang w:val="en-US"/>
+        </w:rPr>
+      </w:pPr>
+      <w:r>
+        <w:rPr>
+          <w:rFonts w:ascii="Roboto" w:hAnsi="Roboto" w:cs="Times New Roman"/>
+          <w:lang w:val="en-US"/>
+        </w:rPr>
+        <w:drawing>
+          <wp:inline distT="0" distB="0" distL="0" distR="0" wp14:anchorId="289E75EE" wp14:editId="4896E35B">
+            <wp:extent cx="5943600" cy="3343275"/>
+            <wp:effectExtent l="0" t="0" r="0" b="9525"/>
+            <wp:docPr id="2037389029" name="Picture 1"/>
+            <wp:cNvGraphicFramePr>
+              <a:graphicFrameLocks xmlns:a="http://schemas.openxmlformats.org/drawingml/2006/main" noChangeAspect="1"/>
+            </wp:cNvGraphicFramePr>
+            <a:graphic xmlns:a="http://schemas.openxmlformats.org/drawingml/2006/main">
+              <a:graphicData uri="http://schemas.openxmlformats.org/drawingml/2006/picture">
+                <pic:pic xmlns:pic="http://schemas.openxmlformats.org/drawingml/2006/picture">
+                  <pic:nvPicPr>
+                    <pic:cNvPr id="2037389029" name=""/>
+                    <pic:cNvPicPr/>
+                  </pic:nvPicPr>
+                  <pic:blipFill>
+                    <a:blip r:embed="rId8"/>
+                    <a:stretch>
+                      <a:fillRect/>
+                    </a:stretch>
+                  </pic:blipFill>
+                  <pic:spPr>
+                    <a:xfrm>
+                      <a:off x="0" y="0"/>
+                      <a:ext cx="5943600" cy="3343275"/>
+                    </a:xfrm>
+                    <a:prstGeom prst="rect">
+                      <a:avLst/>
+                    </a:prstGeom>
+                  </pic:spPr>
+                </pic:pic>
+              </a:graphicData>
+            </a:graphic>
+          </wp:inline>
+        </w:drawing>
+      </w:r>
+    </w:p>
+    <w:p>
+      <w:pPr>
+        <w:autoSpaceDE w:val="0"/>
+        <w:autoSpaceDN w:val="0"/>
+        <w:adjustRightInd w:val="0"/>
+        <w:rPr>
+          <w:rFonts w:ascii="Roboto" w:hAnsi="Roboto" w:cs="Times New Roman"/>
+          <w:lang w:val="en-US"/>
         </w:rPr>
       </w:pPr>
     </w:p>
@@ -1393,7 +4273,6 @@
           <w:szCs w:val="28"/>
           <w:lang w:val="en-US"/>
         </w:rPr>
-        <w:lastRenderedPageBreak/>
         <w:t>display a bar chart comparing each store’s sales. Create each bar in the bar chart by displaying</w:t>
       </w:r>
     </w:p>
@@ -1582,6 +4461,7 @@
           <w:rFonts w:ascii="Roboto" w:hAnsi="Roboto" w:cs="Times New Roman"/>
           <w:lang w:val="en-US"/>
         </w:rPr>
+        <w:lastRenderedPageBreak/>
         <w:t>Store 2: ************</w:t>
       </w:r>
     </w:p>
@@ -2424,7 +5304,6 @@
           <w:szCs w:val="20"/>
           <w:shd w:val="clear" w:color="auto" w:fill="F9F9F9"/>
         </w:rPr>
-        <w:lastRenderedPageBreak/>
         <w:tab/>
       </w:r>
       <w:r>
@@ -3334,6 +6213,7 @@
           <w:szCs w:val="20"/>
           <w:shd w:val="clear" w:color="auto" w:fill="F9F9F9"/>
         </w:rPr>
+        <w:lastRenderedPageBreak/>
         <w:t>//</w:t>
       </w:r>
       <w:r>
@@ -3936,10 +6816,10 @@
       <w:r>
         <w:rPr>
           <w:rFonts w:ascii="Courier New" w:hAnsi="Courier New" w:cs="Courier New"/>
+          <w:noProof/>
           <w:sz w:val="36"/>
           <w:szCs w:val="36"/>
         </w:rPr>
-        <w:lastRenderedPageBreak/>
         <w:drawing>
           <wp:inline distT="0" distB="0" distL="0" distR="0" wp14:anchorId="04059B42" wp14:editId="1BDC29B2">
             <wp:extent cx="5943600" cy="3539490"/>
@@ -3956,7 +6836,7 @@
                     <pic:cNvPicPr/>
                   </pic:nvPicPr>
                   <pic:blipFill>
-                    <a:blip r:embed="rId8"/>
+                    <a:blip r:embed="rId9"/>
                     <a:stretch>
                       <a:fillRect/>
                     </a:stretch>
@@ -3978,8 +6858,8 @@
       </w:r>
     </w:p>
     <w:sectPr>
-      <w:headerReference w:type="default" r:id="rId9"/>
-      <w:footerReference w:type="default" r:id="rId10"/>
+      <w:headerReference w:type="default" r:id="rId10"/>
+      <w:footerReference w:type="default" r:id="rId11"/>
       <w:pgSz w:w="12240" w:h="15840"/>
       <w:pgMar w:top="1080" w:right="1440" w:bottom="1440" w:left="1440" w:header="708" w:footer="18" w:gutter="0"/>
       <w:cols w:space="708"/>

</xml_diff>